<commit_message>
assignment 1 is complete
</commit_message>
<xml_diff>
--- a/assignment_1/zbiswas3-analysis.docx
+++ b/assignment_1/zbiswas3-analysis.docx
@@ -643,6 +643,7 @@
         <w:rPr>
           <w:b/>
         </w:rPr>
+        <w:lastRenderedPageBreak/>
         <w:t xml:space="preserve">5.2.  KNN:  </w:t>
       </w:r>
     </w:p>
@@ -651,7 +652,6 @@
         <w:spacing w:after="0" w:line="240" w:lineRule="auto"/>
       </w:pPr>
       <w:r>
-        <w:lastRenderedPageBreak/>
         <w:t xml:space="preserve">We also implemented </w:t>
       </w:r>
       <w:proofErr w:type="spellStart"/>
@@ -1190,6 +1190,7 @@
         </w:numPr>
       </w:pPr>
       <w:r>
+        <w:lastRenderedPageBreak/>
         <w:t xml:space="preserve">Pruning: </w:t>
       </w:r>
       <w:proofErr w:type="spellStart"/>
@@ -1211,7 +1212,6 @@
       </w:pPr>
       <w:proofErr w:type="gramStart"/>
       <w:r>
-        <w:lastRenderedPageBreak/>
         <w:t>This models</w:t>
       </w:r>
       <w:proofErr w:type="gramEnd"/>
@@ -1557,7 +1557,16 @@
         <w:t xml:space="preserve"> classifier </w:t>
       </w:r>
       <w:r>
-        <w:t xml:space="preserve">(SAMME.R algorithm) </w:t>
+        <w:t>(</w:t>
+      </w:r>
+      <w:r>
+        <w:rPr>
+          <w:b/>
+        </w:rPr>
+        <w:t>SAMME.R</w:t>
+      </w:r>
+      <w:r>
+        <w:t xml:space="preserve"> algorithm) </w:t>
       </w:r>
       <w:r>
         <w:t xml:space="preserve">uses probability estimate to update the additive model. Since the data is imbalanced, the higher probability of the ‘0’ class always has a greater effect on the process. </w:t>
@@ -1606,16 +1615,14 @@
         <w:rPr>
           <w:b/>
         </w:rPr>
-        <w:t xml:space="preserve">=300, </w:t>
-      </w:r>
-      <w:proofErr w:type="spellStart"/>
-      <w:r>
-        <w:rPr>
-          <w:b/>
-        </w:rPr>
-        <w:t>lr</w:t>
-      </w:r>
-      <w:proofErr w:type="spellEnd"/>
+        <w:t>=300, l</w:t>
+      </w:r>
+      <w:r>
+        <w:rPr>
+          <w:b/>
+        </w:rPr>
+        <w:t>earning rate</w:t>
+      </w:r>
       <w:r>
         <w:rPr>
           <w:b/>
@@ -1735,6 +1742,9 @@
         </w:drawing>
       </w:r>
       <w:r>
+        <w:rPr>
+          <w:noProof/>
+        </w:rPr>
         <w:drawing>
           <wp:inline distT="0" distB="0" distL="0" distR="0" wp14:anchorId="43DAFD96" wp14:editId="70FE7047">
             <wp:extent cx="3053751" cy="2653061"/>
@@ -1782,31 +1792,7 @@
         <w:rPr>
           <w:b/>
         </w:rPr>
-        <w:t>6.</w:t>
-      </w:r>
-      <w:r>
-        <w:rPr>
-          <w:b/>
-        </w:rPr>
-        <w:t>4</w:t>
-      </w:r>
-      <w:r>
-        <w:rPr>
-          <w:b/>
-        </w:rPr>
-        <w:t xml:space="preserve">. </w:t>
-      </w:r>
-      <w:r>
-        <w:rPr>
-          <w:b/>
-        </w:rPr>
-        <w:t>KNN classifier</w:t>
-      </w:r>
-      <w:r>
-        <w:rPr>
-          <w:b/>
-        </w:rPr>
-        <w:t>:</w:t>
+        <w:t>6.4. KNN classifier:</w:t>
       </w:r>
     </w:p>
     <w:p>
@@ -1819,6 +1805,7 @@
       </w:pPr>
       <w:proofErr w:type="spellStart"/>
       <w:r>
+        <w:lastRenderedPageBreak/>
         <w:t>Defualt</w:t>
       </w:r>
       <w:proofErr w:type="spellEnd"/>
@@ -1853,7 +1840,6 @@
         </w:rPr>
       </w:pPr>
       <w:r>
-        <w:lastRenderedPageBreak/>
         <w:t>Cross validation with different Neighbor size would be helpful to improve the situation</w:t>
       </w:r>
     </w:p>
@@ -1992,19 +1978,7 @@
         <w:rPr>
           <w:b/>
         </w:rPr>
-        <w:t xml:space="preserve">6.4. </w:t>
-      </w:r>
-      <w:r>
-        <w:rPr>
-          <w:b/>
-        </w:rPr>
-        <w:t>SVM</w:t>
-      </w:r>
-      <w:r>
-        <w:rPr>
-          <w:b/>
-        </w:rPr>
-        <w:t xml:space="preserve"> classifier:</w:t>
+        <w:t>6.4. SVM classifier:</w:t>
       </w:r>
     </w:p>
     <w:p>
@@ -2029,6 +2003,82 @@
       <w:pPr>
         <w:pStyle w:val="ListParagraph"/>
         <w:numPr>
+          <w:ilvl w:val="1"/>
+          <w:numId w:val="7"/>
+        </w:numPr>
+        <w:rPr>
+          <w:b/>
+        </w:rPr>
+      </w:pPr>
+      <w:r>
+        <w:t>Through grid search cross validation on Linear kernel we found optimal gamma =0.001 and C=1</w:t>
+      </w:r>
+    </w:p>
+    <w:p>
+      <w:pPr>
+        <w:pStyle w:val="ListParagraph"/>
+        <w:numPr>
+          <w:ilvl w:val="1"/>
+          <w:numId w:val="7"/>
+        </w:numPr>
+        <w:rPr>
+          <w:b/>
+        </w:rPr>
+      </w:pPr>
+      <w:r>
+        <w:t xml:space="preserve">Train score 81.25 and test score 81.05 which are close. The model generalized the learning well. </w:t>
+      </w:r>
+    </w:p>
+    <w:p>
+      <w:pPr>
+        <w:pStyle w:val="ListParagraph"/>
+        <w:numPr>
+          <w:ilvl w:val="1"/>
+          <w:numId w:val="7"/>
+        </w:numPr>
+        <w:rPr>
+          <w:b/>
+        </w:rPr>
+      </w:pPr>
+      <w:r>
+        <w:t xml:space="preserve">Since it takes a subset of data for classification, effect of the imbalanced data is apparent in the learning curve. Training and testing data </w:t>
+      </w:r>
+      <w:proofErr w:type="gramStart"/>
+      <w:r>
+        <w:t>is</w:t>
+      </w:r>
+      <w:proofErr w:type="gramEnd"/>
+      <w:r>
+        <w:t xml:space="preserve"> stagnant over data size.  The accuracy is score is not as it is expected to be close to 100% on training data set. </w:t>
+      </w:r>
+    </w:p>
+    <w:p>
+      <w:pPr>
+        <w:pStyle w:val="ListParagraph"/>
+        <w:numPr>
+          <w:ilvl w:val="1"/>
+          <w:numId w:val="7"/>
+        </w:numPr>
+        <w:rPr>
+          <w:b/>
+        </w:rPr>
+      </w:pPr>
+      <w:r>
+        <w:t xml:space="preserve">Learning curve with gamma = 0.01 and 0.1 is almost same as the optimal </w:t>
+      </w:r>
+      <w:proofErr w:type="gramStart"/>
+      <w:r>
+        <w:t>one(</w:t>
+      </w:r>
+      <w:proofErr w:type="gramEnd"/>
+      <w:r>
+        <w:t xml:space="preserve">not shown here), which also shows that gamma has very less influence on Linear SVM. </w:t>
+      </w:r>
+    </w:p>
+    <w:p>
+      <w:pPr>
+        <w:pStyle w:val="ListParagraph"/>
+        <w:numPr>
           <w:ilvl w:val="0"/>
           <w:numId w:val="7"/>
         </w:numPr>
@@ -2036,15 +2086,103 @@
           <w:b/>
         </w:rPr>
       </w:pPr>
-      <w:bookmarkStart w:id="1" w:name="_GoBack"/>
-      <w:bookmarkEnd w:id="1"/>
-    </w:p>
-    <w:p>
-      <w:pPr>
-        <w:rPr>
-          <w:b/>
-        </w:rPr>
-      </w:pPr>
+      <w:r>
+        <w:rPr>
+          <w:b/>
+        </w:rPr>
+        <w:t>SVM model with Linear kernel (gamma=0.1, C=10)</w:t>
+      </w:r>
+    </w:p>
+    <w:p>
+      <w:pPr>
+        <w:pStyle w:val="ListParagraph"/>
+        <w:numPr>
+          <w:ilvl w:val="1"/>
+          <w:numId w:val="7"/>
+        </w:numPr>
+        <w:rPr>
+          <w:b/>
+        </w:rPr>
+      </w:pPr>
+      <w:r>
+        <w:t xml:space="preserve">For </w:t>
+      </w:r>
+      <w:proofErr w:type="spellStart"/>
+      <w:r>
+        <w:t>rbf</w:t>
+      </w:r>
+      <w:proofErr w:type="spellEnd"/>
+      <w:r>
+        <w:t xml:space="preserve"> kernel too, we performed the grid search cross validation. </w:t>
+      </w:r>
+      <w:r>
+        <w:t>Interestingly</w:t>
+      </w:r>
+      <w:r>
+        <w:t xml:space="preserve">, the </w:t>
+      </w:r>
+      <w:r>
+        <w:t>hyper</w:t>
+      </w:r>
+      <w:r>
+        <w:t xml:space="preserve">parameters </w:t>
+      </w:r>
+      <w:r>
+        <w:t>are much different from linear kernel. gamma is 0.1 (&gt;0.001) and C=10(&gt;1).</w:t>
+      </w:r>
+    </w:p>
+    <w:p>
+      <w:pPr>
+        <w:pStyle w:val="ListParagraph"/>
+        <w:numPr>
+          <w:ilvl w:val="1"/>
+          <w:numId w:val="7"/>
+        </w:numPr>
+        <w:rPr>
+          <w:b/>
+        </w:rPr>
+      </w:pPr>
+      <w:r>
+        <w:t xml:space="preserve">Model performance is also better. Training score 84.29 and test score 84.19. </w:t>
+      </w:r>
+    </w:p>
+    <w:p>
+      <w:pPr>
+        <w:pStyle w:val="ListParagraph"/>
+        <w:numPr>
+          <w:ilvl w:val="1"/>
+          <w:numId w:val="7"/>
+        </w:numPr>
+        <w:rPr>
+          <w:b/>
+        </w:rPr>
+      </w:pPr>
+      <w:r>
+        <w:t>The penalty factors of this non-linear kernel did improve the accuracy</w:t>
+      </w:r>
+    </w:p>
+    <w:p>
+      <w:pPr>
+        <w:pStyle w:val="ListParagraph"/>
+        <w:numPr>
+          <w:ilvl w:val="1"/>
+          <w:numId w:val="7"/>
+        </w:numPr>
+        <w:rPr>
+          <w:b/>
+        </w:rPr>
+      </w:pPr>
+      <w:r>
+        <w:t xml:space="preserve">We at first tried to use SVM without scaling data. It crashed the server. It is potentially because of the distance metrics that it uses for classification. </w:t>
+      </w:r>
+      <w:proofErr w:type="gramStart"/>
+      <w:r>
+        <w:t>So</w:t>
+      </w:r>
+      <w:proofErr w:type="gramEnd"/>
+      <w:r>
+        <w:t xml:space="preserve"> the support vector space was dispersed to high which caused the extra delay. Scaling reduced the distance and improved the performance. Still SVM models took longest (~4min) wall time to classify the data. </w:t>
+      </w:r>
     </w:p>
     <w:p>
       <w:pPr>
@@ -2057,10 +2195,11 @@
           <w:b/>
           <w:noProof/>
         </w:rPr>
+        <w:lastRenderedPageBreak/>
         <w:drawing>
-          <wp:inline distT="0" distB="0" distL="0" distR="0" wp14:anchorId="30099735" wp14:editId="0004844F">
-            <wp:extent cx="2359333" cy="2332172"/>
-            <wp:effectExtent l="0" t="0" r="3175" b="0"/>
+          <wp:inline distT="0" distB="0" distL="0" distR="0" wp14:anchorId="30099735" wp14:editId="70DB3E7D">
+            <wp:extent cx="2424023" cy="2396118"/>
+            <wp:effectExtent l="0" t="0" r="0" b="4445"/>
             <wp:docPr id="11" name="Picture 11" descr="C:\Users\Plabon\AppData\Local\Microsoft\Windows\INetCache\Content.MSO\74DE3E5F.tmp"/>
             <wp:cNvGraphicFramePr>
               <a:graphicFrameLocks xmlns:a="http://schemas.openxmlformats.org/drawingml/2006/main" noChangeAspect="1"/>
@@ -2088,7 +2227,7 @@
                   <pic:spPr bwMode="auto">
                     <a:xfrm>
                       <a:off x="0" y="0"/>
-                      <a:ext cx="2371304" cy="2344005"/>
+                      <a:ext cx="2451651" cy="2423428"/>
                     </a:xfrm>
                     <a:prstGeom prst="rect">
                       <a:avLst/>
@@ -2115,9 +2254,9 @@
           <w:noProof/>
         </w:rPr>
         <w:drawing>
-          <wp:inline distT="0" distB="0" distL="0" distR="0" wp14:anchorId="4405C0B1" wp14:editId="6AE66105">
-            <wp:extent cx="3312543" cy="2314346"/>
-            <wp:effectExtent l="0" t="0" r="2540" b="0"/>
+          <wp:inline distT="0" distB="0" distL="0" distR="0" wp14:anchorId="4405C0B1" wp14:editId="19C83324">
+            <wp:extent cx="3546556" cy="2477842"/>
+            <wp:effectExtent l="0" t="0" r="0" b="0"/>
             <wp:docPr id="12" name="Picture 12" descr="C:\Users\Plabon\AppData\Local\Microsoft\Windows\INetCache\Content.MSO\3302B6C5.tmp"/>
             <wp:cNvGraphicFramePr>
               <a:graphicFrameLocks xmlns:a="http://schemas.openxmlformats.org/drawingml/2006/main" noChangeAspect="1"/>
@@ -2147,7 +2286,7 @@
                   <pic:spPr bwMode="auto">
                     <a:xfrm>
                       <a:off x="0" y="0"/>
-                      <a:ext cx="3346520" cy="2338084"/>
+                      <a:ext cx="3592139" cy="2509689"/>
                     </a:xfrm>
                     <a:prstGeom prst="rect">
                       <a:avLst/>
@@ -2166,17 +2305,85 @@
     </w:p>
     <w:p>
       <w:pPr>
-        <w:rPr>
-          <w:b/>
-        </w:rPr>
-      </w:pPr>
-    </w:p>
-    <w:p>
-      <w:pPr>
-        <w:rPr>
-          <w:b/>
-        </w:rPr>
-      </w:pPr>
+        <w:jc w:val="center"/>
+        <w:rPr>
+          <w:b/>
+        </w:rPr>
+      </w:pPr>
+      <w:proofErr w:type="gramStart"/>
+      <w:r>
+        <w:rPr>
+          <w:b/>
+        </w:rPr>
+        <w:t>Figure :</w:t>
+      </w:r>
+      <w:proofErr w:type="gramEnd"/>
+      <w:r>
+        <w:rPr>
+          <w:b/>
+        </w:rPr>
+        <w:t xml:space="preserve"> Linear SVM learning curve (left) and ‘</w:t>
+      </w:r>
+      <w:proofErr w:type="spellStart"/>
+      <w:r>
+        <w:rPr>
+          <w:b/>
+        </w:rPr>
+        <w:t>rbf</w:t>
+      </w:r>
+      <w:proofErr w:type="spellEnd"/>
+      <w:r>
+        <w:rPr>
+          <w:b/>
+        </w:rPr>
+        <w:t>’ SVM learning curve (right)</w:t>
+      </w:r>
+    </w:p>
+    <w:p>
+      <w:pPr>
+        <w:rPr>
+          <w:b/>
+        </w:rPr>
+      </w:pPr>
+    </w:p>
+    <w:p>
+      <w:pPr>
+        <w:rPr>
+          <w:b/>
+        </w:rPr>
+      </w:pPr>
+      <w:r>
+        <w:rPr>
+          <w:b/>
+        </w:rPr>
+        <w:t>6.4. Deep Neural Network:</w:t>
+      </w:r>
+    </w:p>
+    <w:p>
+      <w:pPr>
+        <w:pStyle w:val="ListParagraph"/>
+        <w:numPr>
+          <w:ilvl w:val="0"/>
+          <w:numId w:val="8"/>
+        </w:numPr>
+        <w:rPr>
+          <w:b/>
+        </w:rPr>
+      </w:pPr>
+      <w:r>
+        <w:t xml:space="preserve">We focused on the effect of the number of layers and the learning rate of gradient descent. With four hidden </w:t>
+      </w:r>
+      <w:proofErr w:type="gramStart"/>
+      <w:r>
+        <w:t>layer</w:t>
+      </w:r>
+      <w:proofErr w:type="gramEnd"/>
+      <w:r>
+        <w:t xml:space="preserve">, as we can see from the learning curves, learning rate 0.01 has the lowest log loss as well as optimal generalization level. </w:t>
+      </w:r>
+      <w:r>
+        <w:t>With too small learning rate, optimizer failed to optimize the learning. Potentially it failed to find the universal minima. Similarly, too big step also caused overshoot in the optimization process and the loss is too high. It also failed to optimize learning.</w:t>
+      </w:r>
     </w:p>
     <w:p>
       <w:pPr>
@@ -2197,11 +2404,10 @@
         <w:rPr>
           <w:noProof/>
         </w:rPr>
-        <w:lastRenderedPageBreak/>
         <w:drawing>
-          <wp:inline distT="0" distB="0" distL="0" distR="0" wp14:anchorId="5299EBFD" wp14:editId="5EFF7C28">
-            <wp:extent cx="6699398" cy="2412365"/>
-            <wp:effectExtent l="0" t="0" r="6350" b="6985"/>
+          <wp:inline distT="0" distB="0" distL="0" distR="0" wp14:anchorId="5299EBFD" wp14:editId="3FB458B9">
+            <wp:extent cx="2230287" cy="2454850"/>
+            <wp:effectExtent l="0" t="0" r="0" b="3175"/>
             <wp:docPr id="4" name="Picture 4"/>
             <wp:cNvGraphicFramePr>
               <a:graphicFrameLocks xmlns:a="http://schemas.openxmlformats.org/drawingml/2006/main" noChangeAspect="1"/>
@@ -2215,13 +2421,13 @@
                   </pic:nvPicPr>
                   <pic:blipFill rotWithShape="1">
                     <a:blip r:embed="rId17"/>
-                    <a:srcRect r="24379"/>
+                    <a:srcRect l="1071" r="74190"/>
                     <a:stretch/>
                   </pic:blipFill>
                   <pic:spPr bwMode="auto">
                     <a:xfrm>
                       <a:off x="0" y="0"/>
-                      <a:ext cx="6851953" cy="2467298"/>
+                      <a:ext cx="2296210" cy="2527411"/>
                     </a:xfrm>
                     <a:prstGeom prst="rect">
                       <a:avLst/>
@@ -2241,18 +2447,163 @@
           </wp:inline>
         </w:drawing>
       </w:r>
+      <w:r>
+        <w:rPr>
+          <w:noProof/>
+        </w:rPr>
+        <w:drawing>
+          <wp:inline distT="0" distB="0" distL="0" distR="0" wp14:anchorId="5E4CFDB7" wp14:editId="211687FF">
+            <wp:extent cx="2147627" cy="2449902"/>
+            <wp:effectExtent l="0" t="0" r="5080" b="7620"/>
+            <wp:docPr id="5" name="Picture 5"/>
+            <wp:cNvGraphicFramePr>
+              <a:graphicFrameLocks xmlns:a="http://schemas.openxmlformats.org/drawingml/2006/main" noChangeAspect="1"/>
+            </wp:cNvGraphicFramePr>
+            <a:graphic xmlns:a="http://schemas.openxmlformats.org/drawingml/2006/main">
+              <a:graphicData uri="http://schemas.openxmlformats.org/drawingml/2006/picture">
+                <pic:pic xmlns:pic="http://schemas.openxmlformats.org/drawingml/2006/picture">
+                  <pic:nvPicPr>
+                    <pic:cNvPr id="1" name=""/>
+                    <pic:cNvPicPr/>
+                  </pic:nvPicPr>
+                  <pic:blipFill rotWithShape="1">
+                    <a:blip r:embed="rId17"/>
+                    <a:srcRect l="26796" r="49334"/>
+                    <a:stretch/>
+                  </pic:blipFill>
+                  <pic:spPr bwMode="auto">
+                    <a:xfrm>
+                      <a:off x="0" y="0"/>
+                      <a:ext cx="2155908" cy="2459348"/>
+                    </a:xfrm>
+                    <a:prstGeom prst="rect">
+                      <a:avLst/>
+                    </a:prstGeom>
+                    <a:ln>
+                      <a:noFill/>
+                    </a:ln>
+                    <a:extLst>
+                      <a:ext uri="{53640926-AAD7-44D8-BBD7-CCE9431645EC}">
+                        <a14:shadowObscured xmlns:a14="http://schemas.microsoft.com/office/drawing/2010/main"/>
+                      </a:ext>
+                    </a:extLst>
+                  </pic:spPr>
+                </pic:pic>
+              </a:graphicData>
+            </a:graphic>
+          </wp:inline>
+        </w:drawing>
+      </w:r>
+      <w:r>
+        <w:rPr>
+          <w:noProof/>
+        </w:rPr>
+        <w:drawing>
+          <wp:inline distT="0" distB="0" distL="0" distR="0" wp14:anchorId="2A916EBC" wp14:editId="308D3837">
+            <wp:extent cx="2182483" cy="2493643"/>
+            <wp:effectExtent l="0" t="0" r="8890" b="2540"/>
+            <wp:docPr id="7" name="Picture 7"/>
+            <wp:cNvGraphicFramePr>
+              <a:graphicFrameLocks xmlns:a="http://schemas.openxmlformats.org/drawingml/2006/main" noChangeAspect="1"/>
+            </wp:cNvGraphicFramePr>
+            <a:graphic xmlns:a="http://schemas.openxmlformats.org/drawingml/2006/main">
+              <a:graphicData uri="http://schemas.openxmlformats.org/drawingml/2006/picture">
+                <pic:pic xmlns:pic="http://schemas.openxmlformats.org/drawingml/2006/picture">
+                  <pic:nvPicPr>
+                    <pic:cNvPr id="1" name=""/>
+                    <pic:cNvPicPr/>
+                  </pic:nvPicPr>
+                  <pic:blipFill rotWithShape="1">
+                    <a:blip r:embed="rId17"/>
+                    <a:srcRect l="51788" r="24379"/>
+                    <a:stretch/>
+                  </pic:blipFill>
+                  <pic:spPr bwMode="auto">
+                    <a:xfrm>
+                      <a:off x="0" y="0"/>
+                      <a:ext cx="2189871" cy="2502084"/>
+                    </a:xfrm>
+                    <a:prstGeom prst="rect">
+                      <a:avLst/>
+                    </a:prstGeom>
+                    <a:ln>
+                      <a:noFill/>
+                    </a:ln>
+                    <a:extLst>
+                      <a:ext uri="{53640926-AAD7-44D8-BBD7-CCE9431645EC}">
+                        <a14:shadowObscured xmlns:a14="http://schemas.microsoft.com/office/drawing/2010/main"/>
+                      </a:ext>
+                    </a:extLst>
+                  </pic:spPr>
+                </pic:pic>
+              </a:graphicData>
+            </a:graphic>
+          </wp:inline>
+        </w:drawing>
+      </w:r>
     </w:p>
     <w:p>
       <w:pPr>
         <w:jc w:val="center"/>
-      </w:pPr>
+        <w:rPr>
+          <w:b/>
+        </w:rPr>
+      </w:pPr>
+      <w:r>
+        <w:rPr>
+          <w:b/>
+        </w:rPr>
+        <w:t>Figure: Log loss vs iteration curve of Deep neural network for different learning rate</w:t>
+      </w:r>
     </w:p>
     <w:p/>
     <w:p/>
-    <w:p/>
-    <w:p/>
-    <w:p/>
-    <w:p/>
+    <w:p>
+      <w:pPr>
+        <w:pStyle w:val="ListParagraph"/>
+        <w:numPr>
+          <w:ilvl w:val="0"/>
+          <w:numId w:val="8"/>
+        </w:numPr>
+      </w:pPr>
+      <w:r>
+        <w:t xml:space="preserve">Effect of number of layers: Log loss score for 2, 3, 4, and 5 hidden layers respectively </w:t>
+      </w:r>
+      <w:r>
+        <w:t>0.334, 0.339, 0.329, 0.339</w:t>
+      </w:r>
+      <w:r>
+        <w:t xml:space="preserve"> on the validation data. Therefore, we choose to use </w:t>
+      </w:r>
+      <w:r>
+        <w:t>4</w:t>
+      </w:r>
+      <w:r>
+        <w:t xml:space="preserve"> hidden layers for final modeling. Final train </w:t>
+      </w:r>
+      <w:r>
+        <w:lastRenderedPageBreak/>
+        <w:t xml:space="preserve">accuracy about 84.8% and test accuracy 84.3 %, which is better than all other models. It </w:t>
+      </w:r>
+      <w:r>
+        <w:t>is</w:t>
+      </w:r>
+      <w:r>
+        <w:t xml:space="preserve"> also</w:t>
+      </w:r>
+      <w:r>
+        <w:t xml:space="preserve"> very</w:t>
+      </w:r>
+      <w:r>
+        <w:t xml:space="preserve"> time efficient (37s training time).</w:t>
+      </w:r>
+    </w:p>
+    <w:p>
+      <w:pPr>
+        <w:pStyle w:val="ListParagraph"/>
+        <w:jc w:val="center"/>
+      </w:pPr>
+    </w:p>
     <w:tbl>
       <w:tblPr>
         <w:tblStyle w:val="TableGrid"/>
@@ -2761,7 +3112,13 @@
           </w:tcPr>
           <w:p>
             <w:r>
-              <w:t>81.</w:t>
+              <w:t>8</w:t>
+            </w:r>
+            <w:r>
+              <w:t>4</w:t>
+            </w:r>
+            <w:r>
+              <w:t>.</w:t>
             </w:r>
             <w:r>
               <w:t>19</w:t>
@@ -2832,6 +3189,2519 @@
     </w:tbl>
     <w:p>
       <w:pPr>
+        <w:pBdr>
+          <w:bottom w:val="single" w:sz="6" w:space="1" w:color="auto"/>
+        </w:pBdr>
+        <w:jc w:val="center"/>
+        <w:rPr>
+          <w:b/>
+        </w:rPr>
+      </w:pPr>
+      <w:r>
+        <w:rPr>
+          <w:b/>
+        </w:rPr>
+        <w:t>Table: Brief overview of different experiments and corresponding results</w:t>
+      </w:r>
+    </w:p>
+    <w:p>
+      <w:pPr>
+        <w:pBdr>
+          <w:bottom w:val="single" w:sz="6" w:space="1" w:color="auto"/>
+        </w:pBdr>
+        <w:jc w:val="center"/>
+        <w:rPr>
+          <w:b/>
+        </w:rPr>
+      </w:pPr>
+    </w:p>
+    <w:p>
+      <w:pPr>
+        <w:pBdr>
+          <w:bottom w:val="single" w:sz="6" w:space="1" w:color="auto"/>
+        </w:pBdr>
+        <w:jc w:val="center"/>
+        <w:rPr>
+          <w:b/>
+        </w:rPr>
+      </w:pPr>
+    </w:p>
+    <w:p>
+      <w:pPr>
+        <w:rPr>
+          <w:b/>
+        </w:rPr>
+      </w:pPr>
+    </w:p>
+    <w:p>
+      <w:pPr>
+        <w:rPr>
+          <w:b/>
+        </w:rPr>
+      </w:pPr>
+    </w:p>
+    <w:p>
+      <w:pPr>
+        <w:rPr>
+          <w:b/>
+          <w:sz w:val="32"/>
+        </w:rPr>
+      </w:pPr>
+      <w:r>
+        <w:rPr>
+          <w:b/>
+          <w:sz w:val="32"/>
+        </w:rPr>
+        <w:t xml:space="preserve">Second Case </w:t>
+      </w:r>
+      <w:proofErr w:type="gramStart"/>
+      <w:r>
+        <w:rPr>
+          <w:b/>
+          <w:sz w:val="32"/>
+        </w:rPr>
+        <w:t>Study :</w:t>
+      </w:r>
+      <w:proofErr w:type="gramEnd"/>
+      <w:r>
+        <w:rPr>
+          <w:b/>
+          <w:sz w:val="32"/>
+        </w:rPr>
+        <w:t xml:space="preserve"> </w:t>
+      </w:r>
+    </w:p>
+    <w:p>
+      <w:pPr>
+        <w:rPr>
+          <w:sz w:val="24"/>
+        </w:rPr>
+      </w:pPr>
+      <w:r>
+        <w:rPr>
+          <w:b/>
+          <w:sz w:val="24"/>
+        </w:rPr>
+        <w:t xml:space="preserve">Problem Definition: </w:t>
+      </w:r>
+      <w:r>
+        <w:rPr>
+          <w:sz w:val="24"/>
+        </w:rPr>
+        <w:t>From</w:t>
+      </w:r>
+      <w:r>
+        <w:rPr>
+          <w:sz w:val="24"/>
+        </w:rPr>
+        <w:t xml:space="preserve"> spectral coefficients; contour features, sonorant features, pre-sonorant features, and post-sonorant features</w:t>
+      </w:r>
+      <w:r>
+        <w:rPr>
+          <w:sz w:val="24"/>
+        </w:rPr>
+        <w:t xml:space="preserve"> </w:t>
+      </w:r>
+      <w:r>
+        <w:rPr>
+          <w:sz w:val="24"/>
+        </w:rPr>
+        <w:t>p</w:t>
+      </w:r>
+      <w:r>
+        <w:rPr>
+          <w:sz w:val="24"/>
+        </w:rPr>
+        <w:t>redict which letter-name was spoken</w:t>
+      </w:r>
+    </w:p>
+    <w:p>
+      <w:pPr>
+        <w:rPr>
+          <w:sz w:val="24"/>
+        </w:rPr>
+      </w:pPr>
+      <w:r>
+        <w:rPr>
+          <w:b/>
+          <w:sz w:val="24"/>
+        </w:rPr>
+        <w:t xml:space="preserve">Data: </w:t>
+      </w:r>
+      <w:r>
+        <w:rPr>
+          <w:sz w:val="24"/>
+        </w:rPr>
+        <w:t xml:space="preserve">For this classification task the ISOLET dataset is used from UCI repository. (source: </w:t>
+      </w:r>
+      <w:hyperlink r:id="rId18" w:history="1">
+        <w:r>
+          <w:rPr>
+            <w:rStyle w:val="Hyperlink"/>
+            <w:sz w:val="24"/>
+          </w:rPr>
+          <w:t>http://archive.ics.uci.edu/ml/datasets/ISOLET</w:t>
+        </w:r>
+      </w:hyperlink>
+      <w:r>
+        <w:rPr>
+          <w:sz w:val="24"/>
+        </w:rPr>
+        <w:t>)</w:t>
+      </w:r>
+      <w:r>
+        <w:rPr>
+          <w:sz w:val="24"/>
+        </w:rPr>
+        <w:t xml:space="preserve"> </w:t>
+      </w:r>
+    </w:p>
+    <w:p>
+      <w:pPr>
+        <w:rPr>
+          <w:b/>
+          <w:sz w:val="24"/>
+        </w:rPr>
+      </w:pPr>
+      <w:r>
+        <w:rPr>
+          <w:b/>
+          <w:sz w:val="24"/>
+        </w:rPr>
+        <w:t>EDA</w:t>
+      </w:r>
+      <w:r>
+        <w:rPr>
+          <w:b/>
+          <w:sz w:val="24"/>
+        </w:rPr>
+        <w:t xml:space="preserve"> and Interesting Points</w:t>
+      </w:r>
+      <w:r>
+        <w:rPr>
+          <w:b/>
+          <w:sz w:val="24"/>
+        </w:rPr>
+        <w:t xml:space="preserve">: </w:t>
+      </w:r>
+    </w:p>
+    <w:p>
+      <w:pPr>
+        <w:rPr>
+          <w:b/>
+          <w:sz w:val="24"/>
+        </w:rPr>
+      </w:pPr>
+      <w:r>
+        <w:rPr>
+          <w:sz w:val="24"/>
+        </w:rPr>
+        <w:t xml:space="preserve">Overall data is well balanced as indicated in the data description at the source. It is well balanced. It has 6238 training </w:t>
+      </w:r>
+      <w:proofErr w:type="gramStart"/>
+      <w:r>
+        <w:rPr>
+          <w:sz w:val="24"/>
+        </w:rPr>
+        <w:t>instances  with</w:t>
+      </w:r>
+      <w:proofErr w:type="gramEnd"/>
+      <w:r>
+        <w:rPr>
+          <w:sz w:val="24"/>
+        </w:rPr>
+        <w:t xml:space="preserve"> 26 classes. Each class has about 240 instances except only 1 class with 238. Testing data, like-wise, well balanced and free from noises. It has </w:t>
+      </w:r>
+      <w:r>
+        <w:rPr>
+          <w:sz w:val="24"/>
+        </w:rPr>
+        <w:t>1559</w:t>
+      </w:r>
+      <w:r>
+        <w:rPr>
+          <w:sz w:val="24"/>
+        </w:rPr>
+        <w:t xml:space="preserve"> instances with same 26 classes and each class has about 60 instances except one with 59. </w:t>
+      </w:r>
+      <w:r>
+        <w:rPr>
+          <w:b/>
+          <w:sz w:val="24"/>
+        </w:rPr>
+        <w:t xml:space="preserve">Since this data set requires multi-class classifier, it would be interesting to observe different algorithm how they perform. Another interesting feature is that all the feature-variables are continuous, unlike the first dataset. It will also show how these algorithms behaves at differently when the dataset is balanced. </w:t>
+      </w:r>
+    </w:p>
+    <w:p>
+      <w:r>
+        <w:rPr>
+          <w:noProof/>
+        </w:rPr>
+        <w:lastRenderedPageBreak/>
+        <w:drawing>
+          <wp:inline distT="0" distB="0" distL="0" distR="0" wp14:anchorId="54DCA975" wp14:editId="23825742">
+            <wp:extent cx="6400800" cy="2972435"/>
+            <wp:effectExtent l="0" t="0" r="0" b="0"/>
+            <wp:docPr id="15" name="Picture 15" descr="C:\Users\Plabon\AppData\Local\Microsoft\Windows\INetCache\Content.MSO\39BE7903.tmp"/>
+            <wp:cNvGraphicFramePr>
+              <a:graphicFrameLocks xmlns:a="http://schemas.openxmlformats.org/drawingml/2006/main" noChangeAspect="1"/>
+            </wp:cNvGraphicFramePr>
+            <a:graphic xmlns:a="http://schemas.openxmlformats.org/drawingml/2006/main">
+              <a:graphicData uri="http://schemas.openxmlformats.org/drawingml/2006/picture">
+                <pic:pic xmlns:pic="http://schemas.openxmlformats.org/drawingml/2006/picture">
+                  <pic:nvPicPr>
+                    <pic:cNvPr id="0" name="Picture 8" descr="C:\Users\Plabon\AppData\Local\Microsoft\Windows\INetCache\Content.MSO\39BE7903.tmp"/>
+                    <pic:cNvPicPr>
+                      <a:picLocks noChangeAspect="1" noChangeArrowheads="1"/>
+                    </pic:cNvPicPr>
+                  </pic:nvPicPr>
+                  <pic:blipFill>
+                    <a:blip r:embed="rId19">
+                      <a:extLst>
+                        <a:ext uri="{28A0092B-C50C-407E-A947-70E740481C1C}">
+                          <a14:useLocalDpi xmlns:a14="http://schemas.microsoft.com/office/drawing/2010/main" val="0"/>
+                        </a:ext>
+                      </a:extLst>
+                    </a:blip>
+                    <a:srcRect/>
+                    <a:stretch>
+                      <a:fillRect/>
+                    </a:stretch>
+                  </pic:blipFill>
+                  <pic:spPr bwMode="auto">
+                    <a:xfrm>
+                      <a:off x="0" y="0"/>
+                      <a:ext cx="6400800" cy="2972435"/>
+                    </a:xfrm>
+                    <a:prstGeom prst="rect">
+                      <a:avLst/>
+                    </a:prstGeom>
+                    <a:noFill/>
+                    <a:ln>
+                      <a:noFill/>
+                    </a:ln>
+                  </pic:spPr>
+                </pic:pic>
+              </a:graphicData>
+            </a:graphic>
+          </wp:inline>
+        </w:drawing>
+      </w:r>
+      <w:r>
+        <w:rPr>
+          <w:sz w:val="24"/>
+        </w:rPr>
+        <w:t xml:space="preserve"> </w:t>
+      </w:r>
+    </w:p>
+    <w:p>
+      <w:pPr>
+        <w:rPr>
+          <w:b/>
+        </w:rPr>
+      </w:pPr>
+    </w:p>
+    <w:p>
+      <w:pPr>
+        <w:rPr>
+          <w:b/>
+        </w:rPr>
+      </w:pPr>
+      <w:r>
+        <w:rPr>
+          <w:b/>
+        </w:rPr>
+        <w:t xml:space="preserve">Observations &amp; </w:t>
+      </w:r>
+      <w:r>
+        <w:rPr>
+          <w:b/>
+        </w:rPr>
+        <w:t>Analysis</w:t>
+      </w:r>
+      <w:r>
+        <w:rPr>
+          <w:b/>
+        </w:rPr>
+        <w:t>:</w:t>
+      </w:r>
+    </w:p>
+    <w:p>
+      <w:pPr>
+        <w:rPr>
+          <w:b/>
+        </w:rPr>
+      </w:pPr>
+      <w:r>
+        <w:rPr>
+          <w:b/>
+        </w:rPr>
+        <w:t xml:space="preserve">Decision Trees: </w:t>
+      </w:r>
+    </w:p>
+    <w:p>
+      <w:pPr>
+        <w:pStyle w:val="ListParagraph"/>
+        <w:numPr>
+          <w:ilvl w:val="0"/>
+          <w:numId w:val="9"/>
+        </w:numPr>
+        <w:rPr>
+          <w:b/>
+        </w:rPr>
+      </w:pPr>
+      <w:r>
+        <w:rPr>
+          <w:b/>
+        </w:rPr>
+        <w:t>Default version with no depth limitation (high complexity)</w:t>
+      </w:r>
+    </w:p>
+    <w:p>
+      <w:pPr>
+        <w:pStyle w:val="ListParagraph"/>
+        <w:numPr>
+          <w:ilvl w:val="1"/>
+          <w:numId w:val="4"/>
+        </w:numPr>
+        <w:rPr>
+          <w:b/>
+        </w:rPr>
+      </w:pPr>
+      <w:proofErr w:type="gramStart"/>
+      <w:r>
+        <w:t>Result :</w:t>
+      </w:r>
+      <w:proofErr w:type="gramEnd"/>
+      <w:r>
+        <w:t xml:space="preserve"> training accuracy  </w:t>
+      </w:r>
+      <w:r>
+        <w:t>100</w:t>
+      </w:r>
+      <w:r>
+        <w:t>% and test accuracy</w:t>
+      </w:r>
+      <w:r>
+        <w:t>80.03</w:t>
+      </w:r>
+      <w:r>
+        <w:t>% (</w:t>
+      </w:r>
+      <w:r>
+        <w:rPr>
+          <w:b/>
+        </w:rPr>
+        <w:t>Overfitting)</w:t>
+      </w:r>
+    </w:p>
+    <w:p>
+      <w:pPr>
+        <w:pStyle w:val="ListParagraph"/>
+        <w:numPr>
+          <w:ilvl w:val="1"/>
+          <w:numId w:val="4"/>
+        </w:numPr>
+        <w:rPr>
+          <w:b/>
+        </w:rPr>
+      </w:pPr>
+      <w:r>
+        <w:t>Due to the high complexity and no restriction on branching, trees don’t generalize well.</w:t>
+      </w:r>
+      <w:r>
+        <w:t xml:space="preserve"> Just like the first case.</w:t>
+      </w:r>
+      <w:r>
+        <w:t xml:space="preserve"> </w:t>
+      </w:r>
+    </w:p>
+    <w:p>
+      <w:pPr>
+        <w:pStyle w:val="ListParagraph"/>
+        <w:numPr>
+          <w:ilvl w:val="1"/>
+          <w:numId w:val="4"/>
+        </w:numPr>
+        <w:rPr>
+          <w:b/>
+        </w:rPr>
+      </w:pPr>
+      <w:r>
+        <w:t xml:space="preserve">We </w:t>
+      </w:r>
+      <w:r>
+        <w:t xml:space="preserve">cross validated with grid search </w:t>
+      </w:r>
+      <w:proofErr w:type="gramStart"/>
+      <w:r>
+        <w:t xml:space="preserve">on </w:t>
+      </w:r>
+      <w:r>
+        <w:t xml:space="preserve"> </w:t>
+      </w:r>
+      <w:proofErr w:type="spellStart"/>
+      <w:r>
+        <w:t>max</w:t>
+      </w:r>
+      <w:proofErr w:type="gramEnd"/>
+      <w:r>
+        <w:t>_depth</w:t>
+      </w:r>
+      <w:proofErr w:type="spellEnd"/>
+      <w:r>
+        <w:t xml:space="preserve"> and </w:t>
+      </w:r>
+      <w:proofErr w:type="spellStart"/>
+      <w:r>
+        <w:t>min_samples_split</w:t>
+      </w:r>
+      <w:proofErr w:type="spellEnd"/>
+      <w:r>
+        <w:t xml:space="preserve"> </w:t>
+      </w:r>
+      <w:r>
+        <w:t>to</w:t>
+      </w:r>
+      <w:r>
+        <w:t xml:space="preserve"> improv</w:t>
+      </w:r>
+      <w:r>
+        <w:t>e.</w:t>
+      </w:r>
+    </w:p>
+    <w:p>
+      <w:pPr>
+        <w:rPr>
+          <w:b/>
+        </w:rPr>
+      </w:pPr>
+      <w:r>
+        <w:rPr>
+          <w:noProof/>
+        </w:rPr>
+        <w:drawing>
+          <wp:inline distT="0" distB="0" distL="0" distR="0" wp14:anchorId="45957B63" wp14:editId="0962753F">
+            <wp:extent cx="6400800" cy="2487295"/>
+            <wp:effectExtent l="0" t="0" r="0" b="8255"/>
+            <wp:docPr id="25" name="Picture 25" descr="C:\Users\Plabon\AppData\Local\Microsoft\Windows\INetCache\Content.MSO\4FFC5D09.tmp"/>
+            <wp:cNvGraphicFramePr>
+              <a:graphicFrameLocks xmlns:a="http://schemas.openxmlformats.org/drawingml/2006/main" noChangeAspect="1"/>
+            </wp:cNvGraphicFramePr>
+            <a:graphic xmlns:a="http://schemas.openxmlformats.org/drawingml/2006/main">
+              <a:graphicData uri="http://schemas.openxmlformats.org/drawingml/2006/picture">
+                <pic:pic xmlns:pic="http://schemas.openxmlformats.org/drawingml/2006/picture">
+                  <pic:nvPicPr>
+                    <pic:cNvPr id="0" name="Picture 10" descr="C:\Users\Plabon\AppData\Local\Microsoft\Windows\INetCache\Content.MSO\4FFC5D09.tmp"/>
+                    <pic:cNvPicPr>
+                      <a:picLocks noChangeAspect="1" noChangeArrowheads="1"/>
+                    </pic:cNvPicPr>
+                  </pic:nvPicPr>
+                  <pic:blipFill>
+                    <a:blip r:embed="rId20">
+                      <a:extLst>
+                        <a:ext uri="{28A0092B-C50C-407E-A947-70E740481C1C}">
+                          <a14:useLocalDpi xmlns:a14="http://schemas.microsoft.com/office/drawing/2010/main" val="0"/>
+                        </a:ext>
+                      </a:extLst>
+                    </a:blip>
+                    <a:srcRect/>
+                    <a:stretch>
+                      <a:fillRect/>
+                    </a:stretch>
+                  </pic:blipFill>
+                  <pic:spPr bwMode="auto">
+                    <a:xfrm>
+                      <a:off x="0" y="0"/>
+                      <a:ext cx="6400800" cy="2487295"/>
+                    </a:xfrm>
+                    <a:prstGeom prst="rect">
+                      <a:avLst/>
+                    </a:prstGeom>
+                    <a:noFill/>
+                    <a:ln>
+                      <a:noFill/>
+                    </a:ln>
+                  </pic:spPr>
+                </pic:pic>
+              </a:graphicData>
+            </a:graphic>
+          </wp:inline>
+        </w:drawing>
+      </w:r>
+    </w:p>
+    <w:p>
+      <w:pPr>
+        <w:pStyle w:val="ListParagraph"/>
+        <w:numPr>
+          <w:ilvl w:val="0"/>
+          <w:numId w:val="9"/>
+        </w:numPr>
+      </w:pPr>
+      <w:r>
+        <w:t xml:space="preserve">Pruning: </w:t>
+      </w:r>
+      <w:proofErr w:type="spellStart"/>
+      <w:r>
+        <w:t>max_depth</w:t>
+      </w:r>
+      <w:proofErr w:type="spellEnd"/>
+      <w:r>
+        <w:t xml:space="preserve"> = 1 (</w:t>
+      </w:r>
+      <w:proofErr w:type="spellStart"/>
+      <w:r>
+        <w:t>min_sample_split</w:t>
+      </w:r>
+      <w:proofErr w:type="spellEnd"/>
+      <w:r>
+        <w:t xml:space="preserve"> = 0.001)</w:t>
+      </w:r>
+    </w:p>
+    <w:p>
+      <w:pPr>
+        <w:pStyle w:val="ListParagraph"/>
+        <w:numPr>
+          <w:ilvl w:val="1"/>
+          <w:numId w:val="4"/>
+        </w:numPr>
+      </w:pPr>
+      <w:r>
+        <w:t>Overall accuracy for both training and validation set are also very low.</w:t>
+      </w:r>
+      <w:r>
+        <w:t xml:space="preserve"> These models</w:t>
+      </w:r>
+      <w:r>
+        <w:t xml:space="preserve"> suffer from Underfitting</w:t>
+      </w:r>
+      <w:r>
+        <w:t xml:space="preserve"> due to the High bias.</w:t>
+      </w:r>
+      <w:r>
+        <w:t xml:space="preserve"> </w:t>
+      </w:r>
+    </w:p>
+    <w:p>
+      <w:pPr>
+        <w:pStyle w:val="ListParagraph"/>
+        <w:numPr>
+          <w:ilvl w:val="0"/>
+          <w:numId w:val="9"/>
+        </w:numPr>
+      </w:pPr>
+      <w:r>
+        <w:t xml:space="preserve">Pruning: </w:t>
+      </w:r>
+      <w:proofErr w:type="spellStart"/>
+      <w:r>
+        <w:t>max_depth</w:t>
+      </w:r>
+      <w:proofErr w:type="spellEnd"/>
+      <w:r>
+        <w:t xml:space="preserve"> = 14</w:t>
+      </w:r>
+    </w:p>
+    <w:p>
+      <w:pPr>
+        <w:pStyle w:val="ListParagraph"/>
+        <w:numPr>
+          <w:ilvl w:val="1"/>
+          <w:numId w:val="9"/>
+        </w:numPr>
+      </w:pPr>
+      <w:r>
+        <w:t>This model</w:t>
+      </w:r>
+      <w:r>
+        <w:t xml:space="preserve"> suffers from the Overfitting due to the high complexity of the trees. </w:t>
+      </w:r>
+    </w:p>
+    <w:p>
+      <w:pPr>
+        <w:pStyle w:val="ListParagraph"/>
+        <w:numPr>
+          <w:ilvl w:val="0"/>
+          <w:numId w:val="9"/>
+        </w:numPr>
+      </w:pPr>
+      <w:r>
+        <w:lastRenderedPageBreak/>
+        <w:t xml:space="preserve">Pruning: </w:t>
+      </w:r>
+      <w:proofErr w:type="spellStart"/>
+      <w:r>
+        <w:t>max_depth</w:t>
+      </w:r>
+      <w:proofErr w:type="spellEnd"/>
+      <w:r>
+        <w:t xml:space="preserve"> = </w:t>
+      </w:r>
+      <w:r>
+        <w:t>9</w:t>
+      </w:r>
+    </w:p>
+    <w:p>
+      <w:pPr>
+        <w:pStyle w:val="ListParagraph"/>
+        <w:numPr>
+          <w:ilvl w:val="1"/>
+          <w:numId w:val="9"/>
+        </w:numPr>
+      </w:pPr>
+      <w:r>
+        <w:t xml:space="preserve">At this depth the training accuracy drops close to </w:t>
+      </w:r>
+      <w:r>
+        <w:t>90</w:t>
+      </w:r>
+      <w:r>
+        <w:t xml:space="preserve">% and then plateaus. Similarly, the validation data accuracy increases over the data size. Eventually it reaches close to the convergence. We performed k-fold cross validation with parameter grids </w:t>
+      </w:r>
+      <w:r>
+        <w:t>and found it to be the optimal choice.</w:t>
+      </w:r>
+    </w:p>
+    <w:p>
+      <w:pPr>
+        <w:pStyle w:val="ListParagraph"/>
+        <w:numPr>
+          <w:ilvl w:val="0"/>
+          <w:numId w:val="9"/>
+        </w:numPr>
+        <w:rPr>
+          <w:b/>
+        </w:rPr>
+      </w:pPr>
+      <w:r>
+        <w:rPr>
+          <w:b/>
+        </w:rPr>
+        <w:t xml:space="preserve">Best Model with </w:t>
+      </w:r>
+      <w:proofErr w:type="spellStart"/>
+      <w:r>
+        <w:rPr>
+          <w:b/>
+        </w:rPr>
+        <w:t>max_depth</w:t>
+      </w:r>
+      <w:proofErr w:type="spellEnd"/>
+      <w:r>
+        <w:rPr>
+          <w:b/>
+        </w:rPr>
+        <w:t xml:space="preserve"> = 9 and </w:t>
+      </w:r>
+      <w:proofErr w:type="spellStart"/>
+      <w:r>
+        <w:rPr>
+          <w:b/>
+        </w:rPr>
+        <w:t>min_samples_split</w:t>
+      </w:r>
+      <w:proofErr w:type="spellEnd"/>
+      <w:r>
+        <w:rPr>
+          <w:b/>
+        </w:rPr>
+        <w:t xml:space="preserve"> = 0.001</w:t>
+      </w:r>
+    </w:p>
+    <w:p>
+      <w:pPr>
+        <w:pStyle w:val="ListParagraph"/>
+        <w:numPr>
+          <w:ilvl w:val="1"/>
+          <w:numId w:val="9"/>
+        </w:numPr>
+      </w:pPr>
+      <w:r>
+        <w:t xml:space="preserve">With optimal </w:t>
+      </w:r>
+      <w:proofErr w:type="spellStart"/>
+      <w:r>
+        <w:t>max_depth</w:t>
+      </w:r>
+      <w:proofErr w:type="spellEnd"/>
+      <w:r>
+        <w:t xml:space="preserve"> = 9 and </w:t>
+      </w:r>
+      <w:proofErr w:type="spellStart"/>
+      <w:r>
+        <w:t>min_samples_split</w:t>
+      </w:r>
+      <w:proofErr w:type="spellEnd"/>
+      <w:r>
+        <w:t>=0.001 training accuracy dropped to 85.</w:t>
+      </w:r>
+      <w:r>
+        <w:t>02</w:t>
+      </w:r>
+      <w:r>
+        <w:t xml:space="preserve">% and test accuracy improved to </w:t>
+      </w:r>
+      <w:r>
+        <w:t>79</w:t>
+      </w:r>
+      <w:r>
+        <w:t>.</w:t>
+      </w:r>
+      <w:r>
+        <w:t>5</w:t>
+      </w:r>
+      <w:r>
+        <w:t xml:space="preserve">%. The overfitting is reduced significantly, because of the controlled branching and </w:t>
+      </w:r>
+      <w:r>
+        <w:t xml:space="preserve">less </w:t>
+      </w:r>
+      <w:r>
+        <w:t xml:space="preserve">complexity. </w:t>
+      </w:r>
+    </w:p>
+    <w:p>
+      <w:pPr>
+        <w:rPr>
+          <w:b/>
+        </w:rPr>
+      </w:pPr>
+      <w:r>
+        <w:rPr>
+          <w:b/>
+        </w:rPr>
+        <w:t xml:space="preserve">6.3. Boosting with </w:t>
+      </w:r>
+      <w:proofErr w:type="spellStart"/>
+      <w:r>
+        <w:rPr>
+          <w:b/>
+        </w:rPr>
+        <w:t>Adaboost</w:t>
+      </w:r>
+      <w:proofErr w:type="spellEnd"/>
+      <w:r>
+        <w:rPr>
+          <w:b/>
+        </w:rPr>
+        <w:t xml:space="preserve"> classifier:</w:t>
+      </w:r>
+    </w:p>
+    <w:p>
+      <w:pPr>
+        <w:pStyle w:val="ListParagraph"/>
+        <w:numPr>
+          <w:ilvl w:val="0"/>
+          <w:numId w:val="5"/>
+        </w:numPr>
+        <w:rPr>
+          <w:b/>
+        </w:rPr>
+      </w:pPr>
+      <w:r>
+        <w:rPr>
+          <w:b/>
+        </w:rPr>
+        <w:t xml:space="preserve">Default </w:t>
+      </w:r>
+      <w:proofErr w:type="spellStart"/>
+      <w:r>
+        <w:rPr>
+          <w:b/>
+        </w:rPr>
+        <w:t>Adaboost</w:t>
+      </w:r>
+      <w:proofErr w:type="spellEnd"/>
+      <w:r>
+        <w:rPr>
+          <w:b/>
+        </w:rPr>
+        <w:t xml:space="preserve"> </w:t>
+      </w:r>
+      <w:proofErr w:type="gramStart"/>
+      <w:r>
+        <w:rPr>
+          <w:b/>
+        </w:rPr>
+        <w:t>classifier(</w:t>
+      </w:r>
+      <w:proofErr w:type="spellStart"/>
+      <w:proofErr w:type="gramEnd"/>
+      <w:r>
+        <w:rPr>
+          <w:b/>
+        </w:rPr>
+        <w:t>n_estimator</w:t>
+      </w:r>
+      <w:proofErr w:type="spellEnd"/>
+      <w:r>
+        <w:rPr>
+          <w:b/>
+        </w:rPr>
+        <w:t xml:space="preserve">=50, </w:t>
+      </w:r>
+      <w:proofErr w:type="spellStart"/>
+      <w:r>
+        <w:rPr>
+          <w:b/>
+        </w:rPr>
+        <w:t>lr</w:t>
+      </w:r>
+      <w:proofErr w:type="spellEnd"/>
+      <w:r>
+        <w:rPr>
+          <w:b/>
+        </w:rPr>
+        <w:t xml:space="preserve">=1) on the pruned </w:t>
+      </w:r>
+      <w:proofErr w:type="spellStart"/>
+      <w:r>
+        <w:rPr>
+          <w:b/>
+        </w:rPr>
+        <w:t>Decisiton</w:t>
+      </w:r>
+      <w:proofErr w:type="spellEnd"/>
+      <w:r>
+        <w:rPr>
+          <w:b/>
+        </w:rPr>
+        <w:t xml:space="preserve"> Trees</w:t>
+      </w:r>
+    </w:p>
+    <w:p>
+      <w:pPr>
+        <w:pStyle w:val="ListParagraph"/>
+        <w:numPr>
+          <w:ilvl w:val="1"/>
+          <w:numId w:val="5"/>
+        </w:numPr>
+        <w:rPr>
+          <w:b/>
+        </w:rPr>
+      </w:pPr>
+      <w:r>
+        <w:t>Train accuracy is 0.</w:t>
+      </w:r>
+      <w:r>
+        <w:t xml:space="preserve"> </w:t>
+      </w:r>
+      <w:r>
+        <w:t>883</w:t>
+      </w:r>
+      <w:r>
+        <w:t xml:space="preserve"> and test accuracy is 0.</w:t>
+      </w:r>
+      <w:r>
+        <w:t>793</w:t>
+      </w:r>
+      <w:r>
+        <w:t xml:space="preserve"> (Highly overfitted model) </w:t>
+      </w:r>
+    </w:p>
+    <w:p>
+      <w:pPr>
+        <w:pStyle w:val="ListParagraph"/>
+        <w:numPr>
+          <w:ilvl w:val="1"/>
+          <w:numId w:val="5"/>
+        </w:numPr>
+        <w:rPr>
+          <w:b/>
+        </w:rPr>
+      </w:pPr>
+      <w:r>
+        <w:t>Potential Cause of Overfitting:</w:t>
+      </w:r>
+      <w:r>
+        <w:t xml:space="preserve"> </w:t>
+      </w:r>
+      <w:r>
+        <w:rPr>
+          <w:b/>
+        </w:rPr>
+        <w:t xml:space="preserve">High dimensionality </w:t>
+      </w:r>
+      <w:proofErr w:type="gramStart"/>
+      <w:r>
+        <w:rPr>
+          <w:b/>
+        </w:rPr>
+        <w:t xml:space="preserve">and </w:t>
+      </w:r>
+      <w:r>
+        <w:rPr>
+          <w:b/>
+        </w:rPr>
+        <w:t xml:space="preserve"> </w:t>
+      </w:r>
+      <w:r>
+        <w:rPr>
+          <w:b/>
+        </w:rPr>
+        <w:t>continuous</w:t>
+      </w:r>
+      <w:proofErr w:type="gramEnd"/>
+      <w:r>
+        <w:rPr>
+          <w:b/>
+        </w:rPr>
+        <w:t xml:space="preserve"> variables. None of the variables are categorical.  </w:t>
+      </w:r>
+      <w:proofErr w:type="gramStart"/>
+      <w:r>
+        <w:rPr>
+          <w:b/>
+        </w:rPr>
+        <w:t>This issues</w:t>
+      </w:r>
+      <w:proofErr w:type="gramEnd"/>
+      <w:r>
+        <w:rPr>
+          <w:b/>
+        </w:rPr>
+        <w:t xml:space="preserve"> can be handled using SMOTE type algorithm</w:t>
+      </w:r>
+    </w:p>
+    <w:p>
+      <w:pPr>
+        <w:pStyle w:val="ListParagraph"/>
+        <w:ind w:left="1440"/>
+        <w:rPr>
+          <w:b/>
+        </w:rPr>
+      </w:pPr>
+    </w:p>
+    <w:p>
+      <w:pPr>
+        <w:pStyle w:val="ListParagraph"/>
+        <w:numPr>
+          <w:ilvl w:val="0"/>
+          <w:numId w:val="5"/>
+        </w:numPr>
+        <w:rPr>
+          <w:b/>
+        </w:rPr>
+      </w:pPr>
+      <w:r>
+        <w:rPr>
+          <w:b/>
+        </w:rPr>
+        <w:t xml:space="preserve">Hyper-parameter tuned </w:t>
+      </w:r>
+      <w:proofErr w:type="spellStart"/>
+      <w:r>
+        <w:rPr>
+          <w:b/>
+        </w:rPr>
+        <w:t>Adaboost</w:t>
+      </w:r>
+      <w:proofErr w:type="spellEnd"/>
+      <w:r>
+        <w:rPr>
+          <w:b/>
+        </w:rPr>
+        <w:t xml:space="preserve"> (</w:t>
+      </w:r>
+      <w:proofErr w:type="spellStart"/>
+      <w:r>
+        <w:rPr>
+          <w:b/>
+        </w:rPr>
+        <w:t>n_estimator</w:t>
+      </w:r>
+      <w:proofErr w:type="spellEnd"/>
+      <w:r>
+        <w:rPr>
+          <w:b/>
+        </w:rPr>
+        <w:t>=</w:t>
+      </w:r>
+      <w:r>
+        <w:rPr>
+          <w:b/>
+        </w:rPr>
+        <w:t>250</w:t>
+      </w:r>
+      <w:r>
+        <w:rPr>
+          <w:b/>
+        </w:rPr>
+        <w:t>, learning rate=0.01)</w:t>
+      </w:r>
+    </w:p>
+    <w:p>
+      <w:pPr>
+        <w:pStyle w:val="ListParagraph"/>
+        <w:numPr>
+          <w:ilvl w:val="1"/>
+          <w:numId w:val="5"/>
+        </w:numPr>
+        <w:rPr>
+          <w:b/>
+        </w:rPr>
+      </w:pPr>
+      <w:r>
+        <w:t xml:space="preserve">Training score 99% and testing improved to 94% because of proper learning rate and estimator size which used probability estimator to improve the result. </w:t>
+      </w:r>
+    </w:p>
+    <w:p>
+      <w:pPr>
+        <w:jc w:val="center"/>
+        <w:rPr>
+          <w:noProof/>
+        </w:rPr>
+      </w:pPr>
+      <w:r>
+        <w:rPr>
+          <w:noProof/>
+        </w:rPr>
+        <w:drawing>
+          <wp:inline distT="0" distB="0" distL="0" distR="0" wp14:anchorId="67205F11" wp14:editId="5BEE7917">
+            <wp:extent cx="2786068" cy="2421549"/>
+            <wp:effectExtent l="0" t="0" r="0" b="0"/>
+            <wp:docPr id="28" name="Picture 28" descr="C:\Users\Plabon\AppData\Local\Microsoft\Windows\INetCache\Content.MSO\9A9D42BB.tmp"/>
+            <wp:cNvGraphicFramePr>
+              <a:graphicFrameLocks xmlns:a="http://schemas.openxmlformats.org/drawingml/2006/main" noChangeAspect="1"/>
+            </wp:cNvGraphicFramePr>
+            <a:graphic xmlns:a="http://schemas.openxmlformats.org/drawingml/2006/main">
+              <a:graphicData uri="http://schemas.openxmlformats.org/drawingml/2006/picture">
+                <pic:pic xmlns:pic="http://schemas.openxmlformats.org/drawingml/2006/picture">
+                  <pic:nvPicPr>
+                    <pic:cNvPr id="0" name="Picture 19" descr="C:\Users\Plabon\AppData\Local\Microsoft\Windows\INetCache\Content.MSO\9A9D42BB.tmp"/>
+                    <pic:cNvPicPr>
+                      <a:picLocks noChangeAspect="1" noChangeArrowheads="1"/>
+                    </pic:cNvPicPr>
+                  </pic:nvPicPr>
+                  <pic:blipFill>
+                    <a:blip r:embed="rId21">
+                      <a:extLst>
+                        <a:ext uri="{28A0092B-C50C-407E-A947-70E740481C1C}">
+                          <a14:useLocalDpi xmlns:a14="http://schemas.microsoft.com/office/drawing/2010/main" val="0"/>
+                        </a:ext>
+                      </a:extLst>
+                    </a:blip>
+                    <a:srcRect/>
+                    <a:stretch>
+                      <a:fillRect/>
+                    </a:stretch>
+                  </pic:blipFill>
+                  <pic:spPr bwMode="auto">
+                    <a:xfrm>
+                      <a:off x="0" y="0"/>
+                      <a:ext cx="2821204" cy="2452088"/>
+                    </a:xfrm>
+                    <a:prstGeom prst="rect">
+                      <a:avLst/>
+                    </a:prstGeom>
+                    <a:noFill/>
+                    <a:ln>
+                      <a:noFill/>
+                    </a:ln>
+                  </pic:spPr>
+                </pic:pic>
+              </a:graphicData>
+            </a:graphic>
+          </wp:inline>
+        </w:drawing>
+      </w:r>
+      <w:r>
+        <w:rPr>
+          <w:noProof/>
+        </w:rPr>
+        <w:t xml:space="preserve">  </w:t>
+      </w:r>
+      <w:r>
+        <w:rPr>
+          <w:noProof/>
+        </w:rPr>
+        <w:drawing>
+          <wp:inline distT="0" distB="0" distL="0" distR="0" wp14:anchorId="6474F9BD" wp14:editId="3921B6CB">
+            <wp:extent cx="2899026" cy="2519727"/>
+            <wp:effectExtent l="0" t="0" r="0" b="0"/>
+            <wp:docPr id="27" name="Picture 27" descr="C:\Users\Plabon\AppData\Local\Microsoft\Windows\INetCache\Content.MSO\16BF9E65.tmp"/>
+            <wp:cNvGraphicFramePr>
+              <a:graphicFrameLocks xmlns:a="http://schemas.openxmlformats.org/drawingml/2006/main" noChangeAspect="1"/>
+            </wp:cNvGraphicFramePr>
+            <a:graphic xmlns:a="http://schemas.openxmlformats.org/drawingml/2006/main">
+              <a:graphicData uri="http://schemas.openxmlformats.org/drawingml/2006/picture">
+                <pic:pic xmlns:pic="http://schemas.openxmlformats.org/drawingml/2006/picture">
+                  <pic:nvPicPr>
+                    <pic:cNvPr id="0" name="Picture 17" descr="C:\Users\Plabon\AppData\Local\Microsoft\Windows\INetCache\Content.MSO\16BF9E65.tmp"/>
+                    <pic:cNvPicPr>
+                      <a:picLocks noChangeAspect="1" noChangeArrowheads="1"/>
+                    </pic:cNvPicPr>
+                  </pic:nvPicPr>
+                  <pic:blipFill>
+                    <a:blip r:embed="rId22">
+                      <a:extLst>
+                        <a:ext uri="{28A0092B-C50C-407E-A947-70E740481C1C}">
+                          <a14:useLocalDpi xmlns:a14="http://schemas.microsoft.com/office/drawing/2010/main" val="0"/>
+                        </a:ext>
+                      </a:extLst>
+                    </a:blip>
+                    <a:srcRect/>
+                    <a:stretch>
+                      <a:fillRect/>
+                    </a:stretch>
+                  </pic:blipFill>
+                  <pic:spPr bwMode="auto">
+                    <a:xfrm>
+                      <a:off x="0" y="0"/>
+                      <a:ext cx="2946928" cy="2561362"/>
+                    </a:xfrm>
+                    <a:prstGeom prst="rect">
+                      <a:avLst/>
+                    </a:prstGeom>
+                    <a:noFill/>
+                    <a:ln>
+                      <a:noFill/>
+                    </a:ln>
+                  </pic:spPr>
+                </pic:pic>
+              </a:graphicData>
+            </a:graphic>
+          </wp:inline>
+        </w:drawing>
+      </w:r>
+    </w:p>
+    <w:p>
+      <w:pPr>
+        <w:jc w:val="center"/>
+        <w:rPr>
+          <w:b/>
+        </w:rPr>
+      </w:pPr>
+      <w:r>
+        <w:rPr>
+          <w:noProof/>
+        </w:rPr>
+        <w:t xml:space="preserve">Figure: Learning curve for Adaboost with learning rate 1 and 0.1 </w:t>
+      </w:r>
+    </w:p>
+    <w:p>
+      <w:pPr>
+        <w:rPr>
+          <w:b/>
+        </w:rPr>
+      </w:pPr>
+      <w:r>
+        <w:rPr>
+          <w:b/>
+        </w:rPr>
+        <w:t>6.4. KNN classifier:</w:t>
+      </w:r>
+    </w:p>
+    <w:p>
+      <w:pPr>
+        <w:pStyle w:val="ListParagraph"/>
+        <w:numPr>
+          <w:ilvl w:val="0"/>
+          <w:numId w:val="6"/>
+        </w:numPr>
+      </w:pPr>
+      <w:r>
+        <w:t>Default</w:t>
+      </w:r>
+      <w:r>
+        <w:t xml:space="preserve"> KNN classifier with k-value =1:</w:t>
+      </w:r>
+    </w:p>
+    <w:p>
+      <w:pPr>
+        <w:pStyle w:val="ListParagraph"/>
+        <w:numPr>
+          <w:ilvl w:val="1"/>
+          <w:numId w:val="6"/>
+        </w:numPr>
+        <w:rPr>
+          <w:b/>
+        </w:rPr>
+      </w:pPr>
+      <w:r>
+        <w:t xml:space="preserve">Training score is </w:t>
+      </w:r>
+      <w:r>
+        <w:t>0.933</w:t>
+      </w:r>
+      <w:r>
+        <w:t xml:space="preserve"> and test score 0.</w:t>
+      </w:r>
+      <w:r>
+        <w:t xml:space="preserve">913. Which is a good accuracy score. </w:t>
+      </w:r>
+    </w:p>
+    <w:p>
+      <w:pPr>
+        <w:pStyle w:val="ListParagraph"/>
+        <w:numPr>
+          <w:ilvl w:val="1"/>
+          <w:numId w:val="6"/>
+        </w:numPr>
+        <w:rPr>
+          <w:b/>
+        </w:rPr>
+      </w:pPr>
+      <w:r>
+        <w:t xml:space="preserve">Unlike the first case, this data set is well-balanced. Despite having high dimensions, KNN performs </w:t>
+      </w:r>
+      <w:r>
+        <w:t xml:space="preserve">great. Even after grid search cross validation the score stayed same. </w:t>
+      </w:r>
+    </w:p>
+    <w:p>
+      <w:pPr>
+        <w:pStyle w:val="ListParagraph"/>
+        <w:numPr>
+          <w:ilvl w:val="0"/>
+          <w:numId w:val="6"/>
+        </w:numPr>
+        <w:rPr>
+          <w:b/>
+        </w:rPr>
+      </w:pPr>
+      <w:r>
+        <w:rPr>
+          <w:b/>
+        </w:rPr>
+        <w:t>Hyper-parameter Tuned KNN (Number of Neighbors =</w:t>
+      </w:r>
+      <w:r>
+        <w:rPr>
+          <w:b/>
+        </w:rPr>
+        <w:t>5</w:t>
+      </w:r>
+      <w:r>
+        <w:rPr>
+          <w:b/>
+        </w:rPr>
+        <w:t>)</w:t>
+      </w:r>
+    </w:p>
+    <w:p>
+      <w:pPr>
+        <w:pStyle w:val="ListParagraph"/>
+        <w:numPr>
+          <w:ilvl w:val="1"/>
+          <w:numId w:val="6"/>
+        </w:numPr>
+        <w:rPr>
+          <w:b/>
+        </w:rPr>
+      </w:pPr>
+      <w:r>
+        <w:t xml:space="preserve">Accuracy score remained unchanged, since the distance metrics is not affected by the number of neighbors in this case. Chances of bias is bias is very low. Therefore, both </w:t>
+      </w:r>
+      <w:proofErr w:type="gramStart"/>
+      <w:r>
+        <w:t>model</w:t>
+      </w:r>
+      <w:proofErr w:type="gramEnd"/>
+      <w:r>
+        <w:t xml:space="preserve"> perform the same. As we can see in the learning curve the both curves are parallel. </w:t>
+      </w:r>
+    </w:p>
+    <w:p>
+      <w:pPr>
+        <w:jc w:val="center"/>
+        <w:rPr>
+          <w:b/>
+        </w:rPr>
+      </w:pPr>
+      <w:r>
+        <w:rPr>
+          <w:noProof/>
+        </w:rPr>
+        <w:lastRenderedPageBreak/>
+        <w:drawing>
+          <wp:inline distT="0" distB="0" distL="0" distR="0" wp14:anchorId="000856E9" wp14:editId="5AFAEA0E">
+            <wp:extent cx="2907980" cy="2806859"/>
+            <wp:effectExtent l="0" t="0" r="6985" b="0"/>
+            <wp:docPr id="19" name="Picture 19" descr="C:\Users\Plabon\AppData\Local\Microsoft\Windows\INetCache\Content.MSO\2F0693CD.tmp"/>
+            <wp:cNvGraphicFramePr>
+              <a:graphicFrameLocks xmlns:a="http://schemas.openxmlformats.org/drawingml/2006/main" noChangeAspect="1"/>
+            </wp:cNvGraphicFramePr>
+            <a:graphic xmlns:a="http://schemas.openxmlformats.org/drawingml/2006/main">
+              <a:graphicData uri="http://schemas.openxmlformats.org/drawingml/2006/picture">
+                <pic:pic xmlns:pic="http://schemas.openxmlformats.org/drawingml/2006/picture">
+                  <pic:nvPicPr>
+                    <pic:cNvPr id="0" name="Picture 3" descr="C:\Users\Plabon\AppData\Local\Microsoft\Windows\INetCache\Content.MSO\2F0693CD.tmp"/>
+                    <pic:cNvPicPr>
+                      <a:picLocks noChangeAspect="1" noChangeArrowheads="1"/>
+                    </pic:cNvPicPr>
+                  </pic:nvPicPr>
+                  <pic:blipFill>
+                    <a:blip r:embed="rId14">
+                      <a:extLst>
+                        <a:ext uri="{28A0092B-C50C-407E-A947-70E740481C1C}">
+                          <a14:useLocalDpi xmlns:a14="http://schemas.microsoft.com/office/drawing/2010/main" val="0"/>
+                        </a:ext>
+                      </a:extLst>
+                    </a:blip>
+                    <a:srcRect/>
+                    <a:stretch>
+                      <a:fillRect/>
+                    </a:stretch>
+                  </pic:blipFill>
+                  <pic:spPr bwMode="auto">
+                    <a:xfrm>
+                      <a:off x="0" y="0"/>
+                      <a:ext cx="2936764" cy="2834642"/>
+                    </a:xfrm>
+                    <a:prstGeom prst="rect">
+                      <a:avLst/>
+                    </a:prstGeom>
+                    <a:noFill/>
+                    <a:ln>
+                      <a:noFill/>
+                    </a:ln>
+                  </pic:spPr>
+                </pic:pic>
+              </a:graphicData>
+            </a:graphic>
+          </wp:inline>
+        </w:drawing>
+      </w:r>
+    </w:p>
+    <w:p>
+      <w:pPr>
+        <w:rPr>
+          <w:b/>
+        </w:rPr>
+      </w:pPr>
+      <w:r>
+        <w:rPr>
+          <w:b/>
+        </w:rPr>
+        <w:t>6.4. SVM classifier:</w:t>
+      </w:r>
+    </w:p>
+    <w:p>
+      <w:pPr>
+        <w:pStyle w:val="ListParagraph"/>
+        <w:numPr>
+          <w:ilvl w:val="0"/>
+          <w:numId w:val="7"/>
+        </w:numPr>
+        <w:rPr>
+          <w:b/>
+        </w:rPr>
+      </w:pPr>
+      <w:r>
+        <w:rPr>
+          <w:b/>
+        </w:rPr>
+        <w:t>SVM model with Linear kernel (gamma=0.001, C=1)</w:t>
+      </w:r>
+    </w:p>
+    <w:p>
+      <w:pPr>
+        <w:pStyle w:val="ListParagraph"/>
+        <w:numPr>
+          <w:ilvl w:val="1"/>
+          <w:numId w:val="7"/>
+        </w:numPr>
+        <w:rPr>
+          <w:b/>
+        </w:rPr>
+      </w:pPr>
+      <w:r>
+        <w:t>Through grid search cross validation on Linear kernel we found optimal gamma =0.001 and C=1</w:t>
+      </w:r>
+      <w:r>
+        <w:t xml:space="preserve"> just like the first case. </w:t>
+      </w:r>
+    </w:p>
+    <w:p>
+      <w:pPr>
+        <w:pStyle w:val="ListParagraph"/>
+        <w:numPr>
+          <w:ilvl w:val="1"/>
+          <w:numId w:val="7"/>
+        </w:numPr>
+        <w:rPr>
+          <w:b/>
+        </w:rPr>
+      </w:pPr>
+      <w:r>
+        <w:t xml:space="preserve">However, this time </w:t>
+      </w:r>
+      <w:r>
+        <w:t>Train score</w:t>
+      </w:r>
+      <w:r>
+        <w:t xml:space="preserve"> 100%</w:t>
+      </w:r>
+      <w:r>
+        <w:t xml:space="preserve"> and test score </w:t>
+      </w:r>
+      <w:r>
+        <w:t>about 96%</w:t>
+      </w:r>
+      <w:r>
+        <w:t xml:space="preserve"> which are </w:t>
+      </w:r>
+      <w:r>
+        <w:t>excellent</w:t>
+      </w:r>
+      <w:r>
+        <w:t xml:space="preserve">. The model generalized the learning well. </w:t>
+      </w:r>
+      <w:r>
+        <w:t>It does not overfit the data.</w:t>
+      </w:r>
+    </w:p>
+    <w:p>
+      <w:pPr>
+        <w:pStyle w:val="ListParagraph"/>
+        <w:numPr>
+          <w:ilvl w:val="1"/>
+          <w:numId w:val="7"/>
+        </w:numPr>
+        <w:rPr>
+          <w:b/>
+        </w:rPr>
+      </w:pPr>
+      <w:r>
+        <w:t xml:space="preserve">Since it takes a subset of data for classification, </w:t>
+      </w:r>
+      <w:r>
+        <w:t xml:space="preserve">with balanced data it performed </w:t>
+      </w:r>
+      <w:proofErr w:type="gramStart"/>
+      <w:r>
+        <w:t>pretty well</w:t>
+      </w:r>
+      <w:proofErr w:type="gramEnd"/>
+      <w:r>
+        <w:t xml:space="preserve">. </w:t>
+      </w:r>
+    </w:p>
+    <w:p>
+      <w:pPr>
+        <w:pStyle w:val="ListParagraph"/>
+        <w:numPr>
+          <w:ilvl w:val="0"/>
+          <w:numId w:val="7"/>
+        </w:numPr>
+        <w:rPr>
+          <w:b/>
+        </w:rPr>
+      </w:pPr>
+      <w:r>
+        <w:rPr>
+          <w:b/>
+        </w:rPr>
+        <w:t>SVM model with Linear kernel (gamma=0.1, C=10)</w:t>
+      </w:r>
+    </w:p>
+    <w:p>
+      <w:pPr>
+        <w:pStyle w:val="ListParagraph"/>
+        <w:numPr>
+          <w:ilvl w:val="1"/>
+          <w:numId w:val="7"/>
+        </w:numPr>
+        <w:rPr>
+          <w:b/>
+        </w:rPr>
+      </w:pPr>
+      <w:r>
+        <w:t xml:space="preserve">For </w:t>
+      </w:r>
+      <w:proofErr w:type="spellStart"/>
+      <w:r>
+        <w:t>rbf</w:t>
+      </w:r>
+      <w:proofErr w:type="spellEnd"/>
+      <w:r>
+        <w:t xml:space="preserve"> kernel too, we performed the grid search cross validation. Interestingly, the hyperparameters are much different from linear kernel. gamma is 0.1 (&gt;0.001) and C=10(&gt;1)</w:t>
+      </w:r>
+      <w:r>
+        <w:t xml:space="preserve"> just like the first case.</w:t>
+      </w:r>
+    </w:p>
+    <w:p>
+      <w:pPr>
+        <w:pStyle w:val="ListParagraph"/>
+        <w:numPr>
+          <w:ilvl w:val="1"/>
+          <w:numId w:val="7"/>
+        </w:numPr>
+        <w:rPr>
+          <w:b/>
+        </w:rPr>
+      </w:pPr>
+      <w:r>
+        <w:t xml:space="preserve">Model performance is also better. Training score </w:t>
+      </w:r>
+      <w:r>
+        <w:t>100%</w:t>
+      </w:r>
+      <w:r>
+        <w:t xml:space="preserve"> and test score</w:t>
+      </w:r>
+      <w:r>
+        <w:t xml:space="preserve"> about 97% which is even better</w:t>
+      </w:r>
+      <w:r>
+        <w:t>.</w:t>
+      </w:r>
+    </w:p>
+    <w:p>
+      <w:pPr>
+        <w:pStyle w:val="ListParagraph"/>
+        <w:numPr>
+          <w:ilvl w:val="1"/>
+          <w:numId w:val="7"/>
+        </w:numPr>
+        <w:rPr>
+          <w:b/>
+        </w:rPr>
+      </w:pPr>
+      <w:r>
+        <w:t>Since the data is balanced and scaled, the decision boundaries are formed well. The support vector distance metrics worked efficiently and faster than the first case. (Result table includes the time comparison).</w:t>
+      </w:r>
+    </w:p>
+    <w:p>
+      <w:pPr>
+        <w:rPr>
+          <w:b/>
+        </w:rPr>
+      </w:pPr>
+      <w:r>
+        <w:rPr>
+          <w:b/>
+          <w:noProof/>
+        </w:rPr>
+        <w:drawing>
+          <wp:inline distT="0" distB="0" distL="0" distR="0" wp14:anchorId="7105A7C0" wp14:editId="4193B66F">
+            <wp:extent cx="2786476" cy="2414064"/>
+            <wp:effectExtent l="0" t="0" r="0" b="5715"/>
+            <wp:docPr id="29" name="Picture 29" descr="C:\Users\Plabon\AppData\Local\Microsoft\Windows\INetCache\Content.MSO\FBCDA781.tmp"/>
+            <wp:cNvGraphicFramePr>
+              <a:graphicFrameLocks xmlns:a="http://schemas.openxmlformats.org/drawingml/2006/main" noChangeAspect="1"/>
+            </wp:cNvGraphicFramePr>
+            <a:graphic xmlns:a="http://schemas.openxmlformats.org/drawingml/2006/main">
+              <a:graphicData uri="http://schemas.openxmlformats.org/drawingml/2006/picture">
+                <pic:pic xmlns:pic="http://schemas.openxmlformats.org/drawingml/2006/picture">
+                  <pic:nvPicPr>
+                    <pic:cNvPr id="0" name="Picture 21" descr="C:\Users\Plabon\AppData\Local\Microsoft\Windows\INetCache\Content.MSO\FBCDA781.tmp"/>
+                    <pic:cNvPicPr>
+                      <a:picLocks noChangeAspect="1" noChangeArrowheads="1"/>
+                    </pic:cNvPicPr>
+                  </pic:nvPicPr>
+                  <pic:blipFill>
+                    <a:blip r:embed="rId23">
+                      <a:extLst>
+                        <a:ext uri="{28A0092B-C50C-407E-A947-70E740481C1C}">
+                          <a14:useLocalDpi xmlns:a14="http://schemas.microsoft.com/office/drawing/2010/main" val="0"/>
+                        </a:ext>
+                      </a:extLst>
+                    </a:blip>
+                    <a:srcRect/>
+                    <a:stretch>
+                      <a:fillRect/>
+                    </a:stretch>
+                  </pic:blipFill>
+                  <pic:spPr bwMode="auto">
+                    <a:xfrm>
+                      <a:off x="0" y="0"/>
+                      <a:ext cx="2809967" cy="2434416"/>
+                    </a:xfrm>
+                    <a:prstGeom prst="rect">
+                      <a:avLst/>
+                    </a:prstGeom>
+                    <a:noFill/>
+                    <a:ln>
+                      <a:noFill/>
+                    </a:ln>
+                  </pic:spPr>
+                </pic:pic>
+              </a:graphicData>
+            </a:graphic>
+          </wp:inline>
+        </w:drawing>
+      </w:r>
+      <w:r>
+        <w:rPr>
+          <w:b/>
+          <w:noProof/>
+        </w:rPr>
+        <w:drawing>
+          <wp:inline distT="0" distB="0" distL="0" distR="0" wp14:anchorId="75C7A540" wp14:editId="0C853126">
+            <wp:extent cx="3174958" cy="2252837"/>
+            <wp:effectExtent l="0" t="0" r="6985" b="0"/>
+            <wp:docPr id="30" name="Picture 30" descr="C:\Users\Plabon\AppData\Local\Microsoft\Windows\INetCache\Content.MSO\5E475637.tmp"/>
+            <wp:cNvGraphicFramePr>
+              <a:graphicFrameLocks xmlns:a="http://schemas.openxmlformats.org/drawingml/2006/main" noChangeAspect="1"/>
+            </wp:cNvGraphicFramePr>
+            <a:graphic xmlns:a="http://schemas.openxmlformats.org/drawingml/2006/main">
+              <a:graphicData uri="http://schemas.openxmlformats.org/drawingml/2006/picture">
+                <pic:pic xmlns:pic="http://schemas.openxmlformats.org/drawingml/2006/picture">
+                  <pic:nvPicPr>
+                    <pic:cNvPr id="0" name="Picture 23" descr="C:\Users\Plabon\AppData\Local\Microsoft\Windows\INetCache\Content.MSO\5E475637.tmp"/>
+                    <pic:cNvPicPr>
+                      <a:picLocks noChangeAspect="1" noChangeArrowheads="1"/>
+                    </pic:cNvPicPr>
+                  </pic:nvPicPr>
+                  <pic:blipFill>
+                    <a:blip r:embed="rId24">
+                      <a:extLst>
+                        <a:ext uri="{28A0092B-C50C-407E-A947-70E740481C1C}">
+                          <a14:useLocalDpi xmlns:a14="http://schemas.microsoft.com/office/drawing/2010/main" val="0"/>
+                        </a:ext>
+                      </a:extLst>
+                    </a:blip>
+                    <a:srcRect/>
+                    <a:stretch>
+                      <a:fillRect/>
+                    </a:stretch>
+                  </pic:blipFill>
+                  <pic:spPr bwMode="auto">
+                    <a:xfrm>
+                      <a:off x="0" y="0"/>
+                      <a:ext cx="3200651" cy="2271068"/>
+                    </a:xfrm>
+                    <a:prstGeom prst="rect">
+                      <a:avLst/>
+                    </a:prstGeom>
+                    <a:noFill/>
+                    <a:ln>
+                      <a:noFill/>
+                    </a:ln>
+                  </pic:spPr>
+                </pic:pic>
+              </a:graphicData>
+            </a:graphic>
+          </wp:inline>
+        </w:drawing>
+      </w:r>
+    </w:p>
+    <w:p>
+      <w:pPr>
+        <w:jc w:val="center"/>
+        <w:rPr>
+          <w:b/>
+        </w:rPr>
+      </w:pPr>
+      <w:proofErr w:type="gramStart"/>
+      <w:r>
+        <w:rPr>
+          <w:b/>
+        </w:rPr>
+        <w:lastRenderedPageBreak/>
+        <w:t>Figure :</w:t>
+      </w:r>
+      <w:proofErr w:type="gramEnd"/>
+      <w:r>
+        <w:rPr>
+          <w:b/>
+        </w:rPr>
+        <w:t xml:space="preserve"> Linear SVM learning curve (left) and ‘</w:t>
+      </w:r>
+      <w:proofErr w:type="spellStart"/>
+      <w:r>
+        <w:rPr>
+          <w:b/>
+        </w:rPr>
+        <w:t>rbf</w:t>
+      </w:r>
+      <w:proofErr w:type="spellEnd"/>
+      <w:r>
+        <w:rPr>
+          <w:b/>
+        </w:rPr>
+        <w:t>’ SVM learning curve (right)</w:t>
+      </w:r>
+    </w:p>
+    <w:p>
+      <w:pPr>
+        <w:rPr>
+          <w:b/>
+        </w:rPr>
+      </w:pPr>
+    </w:p>
+    <w:p>
+      <w:pPr>
+        <w:rPr>
+          <w:b/>
+        </w:rPr>
+      </w:pPr>
+      <w:r>
+        <w:rPr>
+          <w:b/>
+        </w:rPr>
+        <w:t>6.4. Deep Neural Network:</w:t>
+      </w:r>
+    </w:p>
+    <w:p>
+      <w:pPr>
+        <w:pStyle w:val="ListParagraph"/>
+        <w:numPr>
+          <w:ilvl w:val="0"/>
+          <w:numId w:val="8"/>
+        </w:numPr>
+        <w:rPr>
+          <w:b/>
+        </w:rPr>
+      </w:pPr>
+      <w:r>
+        <w:t>We focused on the effect of the number of layers and the learning rate of gradient descent</w:t>
+      </w:r>
+      <w:r>
+        <w:t xml:space="preserve"> this time too</w:t>
+      </w:r>
+      <w:r>
+        <w:t xml:space="preserve">. With four hidden </w:t>
+      </w:r>
+      <w:proofErr w:type="gramStart"/>
+      <w:r>
+        <w:t>layer</w:t>
+      </w:r>
+      <w:proofErr w:type="gramEnd"/>
+      <w:r>
+        <w:t>, as we can see from the learning curves, learning rate 0.01 has the lowest log loss as well as optimal generalization level. With too small learning rate, optimizer failed to optimize the learning. Potentially it failed to find the universal minima. Similarly, too big step also caused overshoot in the optimization process and the loss is too high. It also failed to optimize learning.</w:t>
+      </w:r>
+    </w:p>
+    <w:p>
+      <w:pPr>
+        <w:rPr>
+          <w:b/>
+        </w:rPr>
+      </w:pPr>
+    </w:p>
+    <w:p>
+      <w:pPr>
+        <w:jc w:val="center"/>
+        <w:rPr>
+          <w:b/>
+        </w:rPr>
+      </w:pPr>
+      <w:r>
+        <w:rPr>
+          <w:noProof/>
+        </w:rPr>
+        <w:drawing>
+          <wp:inline distT="0" distB="0" distL="0" distR="0" wp14:anchorId="2FF72DC2" wp14:editId="72DD076B">
+            <wp:extent cx="6400800" cy="2266315"/>
+            <wp:effectExtent l="0" t="0" r="0" b="635"/>
+            <wp:docPr id="31" name="Picture 31" descr="C:\Users\Plabon\AppData\Local\Microsoft\Windows\INetCache\Content.MSO\AD35145D.tmp"/>
+            <wp:cNvGraphicFramePr>
+              <a:graphicFrameLocks xmlns:a="http://schemas.openxmlformats.org/drawingml/2006/main" noChangeAspect="1"/>
+            </wp:cNvGraphicFramePr>
+            <a:graphic xmlns:a="http://schemas.openxmlformats.org/drawingml/2006/main">
+              <a:graphicData uri="http://schemas.openxmlformats.org/drawingml/2006/picture">
+                <pic:pic xmlns:pic="http://schemas.openxmlformats.org/drawingml/2006/picture">
+                  <pic:nvPicPr>
+                    <pic:cNvPr id="0" name="Picture 25" descr="C:\Users\Plabon\AppData\Local\Microsoft\Windows\INetCache\Content.MSO\AD35145D.tmp"/>
+                    <pic:cNvPicPr>
+                      <a:picLocks noChangeAspect="1" noChangeArrowheads="1"/>
+                    </pic:cNvPicPr>
+                  </pic:nvPicPr>
+                  <pic:blipFill>
+                    <a:blip r:embed="rId25">
+                      <a:extLst>
+                        <a:ext uri="{28A0092B-C50C-407E-A947-70E740481C1C}">
+                          <a14:useLocalDpi xmlns:a14="http://schemas.microsoft.com/office/drawing/2010/main" val="0"/>
+                        </a:ext>
+                      </a:extLst>
+                    </a:blip>
+                    <a:srcRect/>
+                    <a:stretch>
+                      <a:fillRect/>
+                    </a:stretch>
+                  </pic:blipFill>
+                  <pic:spPr bwMode="auto">
+                    <a:xfrm>
+                      <a:off x="0" y="0"/>
+                      <a:ext cx="6400800" cy="2266315"/>
+                    </a:xfrm>
+                    <a:prstGeom prst="rect">
+                      <a:avLst/>
+                    </a:prstGeom>
+                    <a:noFill/>
+                    <a:ln>
+                      <a:noFill/>
+                    </a:ln>
+                  </pic:spPr>
+                </pic:pic>
+              </a:graphicData>
+            </a:graphic>
+          </wp:inline>
+        </w:drawing>
+      </w:r>
+      <w:r>
+        <w:rPr>
+          <w:b/>
+        </w:rPr>
+        <w:t>Figure: Log loss vs iteration curve of Deep neural network for different learning rate</w:t>
+      </w:r>
+    </w:p>
+    <w:p/>
+    <w:p/>
+    <w:p>
+      <w:pPr>
+        <w:pStyle w:val="ListParagraph"/>
+        <w:numPr>
+          <w:ilvl w:val="0"/>
+          <w:numId w:val="8"/>
+        </w:numPr>
+      </w:pPr>
+      <w:r>
+        <w:t xml:space="preserve">Due to time constraint we could not find the best result. According the data site it should be close to 96% on the test data. </w:t>
+      </w:r>
+      <w:proofErr w:type="gramStart"/>
+      <w:r>
+        <w:t>However</w:t>
+      </w:r>
+      <w:proofErr w:type="gramEnd"/>
+      <w:r>
+        <w:t xml:space="preserve"> we found it close to 70% as it is seen in the learning curve with four layer and 0.01 learning rate. </w:t>
+      </w:r>
+    </w:p>
+    <w:p>
+      <w:pPr>
+        <w:pStyle w:val="ListParagraph"/>
+        <w:jc w:val="center"/>
+      </w:pPr>
+    </w:p>
+    <w:tbl>
+      <w:tblPr>
+        <w:tblStyle w:val="TableGrid"/>
+        <w:tblW w:w="9625" w:type="dxa"/>
+        <w:tblLook w:val="04A0" w:firstRow="1" w:lastRow="0" w:firstColumn="1" w:lastColumn="0" w:noHBand="0" w:noVBand="1"/>
+      </w:tblPr>
+      <w:tblGrid>
+        <w:gridCol w:w="6448"/>
+        <w:gridCol w:w="1258"/>
+        <w:gridCol w:w="1020"/>
+        <w:gridCol w:w="899"/>
+      </w:tblGrid>
+      <w:tr>
+        <w:tc>
+          <w:tcPr>
+            <w:tcW w:w="6448" w:type="dxa"/>
+          </w:tcPr>
+          <w:p>
+            <w:r>
+              <w:t>Model Description</w:t>
+            </w:r>
+          </w:p>
+        </w:tc>
+        <w:tc>
+          <w:tcPr>
+            <w:tcW w:w="1258" w:type="dxa"/>
+          </w:tcPr>
+          <w:p>
+            <w:r>
+              <w:t>Train Accuracy</w:t>
+            </w:r>
+          </w:p>
+          <w:p>
+            <w:r>
+              <w:t>(%)</w:t>
+            </w:r>
+          </w:p>
+        </w:tc>
+        <w:tc>
+          <w:tcPr>
+            <w:tcW w:w="1020" w:type="dxa"/>
+          </w:tcPr>
+          <w:p>
+            <w:r>
+              <w:t>Test Accuracy</w:t>
+            </w:r>
+          </w:p>
+          <w:p>
+            <w:r>
+              <w:t>(%)</w:t>
+            </w:r>
+          </w:p>
+        </w:tc>
+        <w:tc>
+          <w:tcPr>
+            <w:tcW w:w="899" w:type="dxa"/>
+          </w:tcPr>
+          <w:p>
+            <w:r>
+              <w:t>Wall time</w:t>
+            </w:r>
+          </w:p>
+        </w:tc>
+      </w:tr>
+      <w:tr>
+        <w:tc>
+          <w:tcPr>
+            <w:tcW w:w="6448" w:type="dxa"/>
+          </w:tcPr>
+          <w:p>
+            <w:r>
+              <w:t>Default Decision trees</w:t>
+            </w:r>
+          </w:p>
+        </w:tc>
+        <w:tc>
+          <w:tcPr>
+            <w:tcW w:w="1258" w:type="dxa"/>
+          </w:tcPr>
+          <w:p>
+            <w:r>
+              <w:t>100</w:t>
+            </w:r>
+          </w:p>
+        </w:tc>
+        <w:tc>
+          <w:tcPr>
+            <w:tcW w:w="1020" w:type="dxa"/>
+          </w:tcPr>
+          <w:p>
+            <w:r>
+              <w:t>8</w:t>
+            </w:r>
+            <w:r>
+              <w:t>0</w:t>
+            </w:r>
+            <w:r>
+              <w:t>.</w:t>
+            </w:r>
+            <w:r>
+              <w:t>3</w:t>
+            </w:r>
+          </w:p>
+        </w:tc>
+        <w:tc>
+          <w:tcPr>
+            <w:tcW w:w="899" w:type="dxa"/>
+          </w:tcPr>
+          <w:p>
+            <w:r>
+              <w:t>3</w:t>
+            </w:r>
+            <w:r>
+              <w:t>s</w:t>
+            </w:r>
+          </w:p>
+        </w:tc>
+      </w:tr>
+      <w:tr>
+        <w:tc>
+          <w:tcPr>
+            <w:tcW w:w="6448" w:type="dxa"/>
+          </w:tcPr>
+          <w:p>
+            <w:r>
+              <w:t>Tuned Decision trees (</w:t>
+            </w:r>
+            <w:proofErr w:type="spellStart"/>
+            <w:r>
+              <w:t>max_depth</w:t>
+            </w:r>
+            <w:proofErr w:type="spellEnd"/>
+            <w:r>
+              <w:t xml:space="preserve"> =9, </w:t>
+            </w:r>
+            <w:proofErr w:type="spellStart"/>
+            <w:r>
+              <w:t>min_samples_split</w:t>
+            </w:r>
+            <w:proofErr w:type="spellEnd"/>
+            <w:r>
+              <w:t>=0.01)</w:t>
+            </w:r>
+          </w:p>
+        </w:tc>
+        <w:tc>
+          <w:tcPr>
+            <w:tcW w:w="1258" w:type="dxa"/>
+          </w:tcPr>
+          <w:p>
+            <w:r>
+              <w:t>85.02</w:t>
+            </w:r>
+          </w:p>
+        </w:tc>
+        <w:tc>
+          <w:tcPr>
+            <w:tcW w:w="1020" w:type="dxa"/>
+          </w:tcPr>
+          <w:p>
+            <w:r>
+              <w:t>79.5</w:t>
+            </w:r>
+          </w:p>
+        </w:tc>
+        <w:tc>
+          <w:tcPr>
+            <w:tcW w:w="899" w:type="dxa"/>
+          </w:tcPr>
+          <w:p>
+            <w:r>
+              <w:t>45.7s</w:t>
+            </w:r>
+          </w:p>
+        </w:tc>
+      </w:tr>
+      <w:tr>
+        <w:tc>
+          <w:tcPr>
+            <w:tcW w:w="6448" w:type="dxa"/>
+          </w:tcPr>
+          <w:p>
+            <w:proofErr w:type="spellStart"/>
+            <w:r>
+              <w:t>Adaboost</w:t>
+            </w:r>
+            <w:proofErr w:type="spellEnd"/>
+            <w:r>
+              <w:t xml:space="preserve"> (Tuned Decision trees, estimators=50, </w:t>
+            </w:r>
+            <w:proofErr w:type="spellStart"/>
+            <w:r>
+              <w:t>learning_rate</w:t>
+            </w:r>
+            <w:proofErr w:type="spellEnd"/>
+            <w:r>
+              <w:t xml:space="preserve"> =1)</w:t>
+            </w:r>
+          </w:p>
+        </w:tc>
+        <w:tc>
+          <w:tcPr>
+            <w:tcW w:w="1258" w:type="dxa"/>
+          </w:tcPr>
+          <w:p>
+            <w:r>
+              <w:t>88.3</w:t>
+            </w:r>
+          </w:p>
+        </w:tc>
+        <w:tc>
+          <w:tcPr>
+            <w:tcW w:w="1020" w:type="dxa"/>
+          </w:tcPr>
+          <w:p>
+            <w:r>
+              <w:t>79.3</w:t>
+            </w:r>
+          </w:p>
+        </w:tc>
+        <w:tc>
+          <w:tcPr>
+            <w:tcW w:w="899" w:type="dxa"/>
+          </w:tcPr>
+          <w:p>
+            <w:r>
+              <w:t>~2mins</w:t>
+            </w:r>
+          </w:p>
+        </w:tc>
+      </w:tr>
+      <w:tr>
+        <w:tc>
+          <w:tcPr>
+            <w:tcW w:w="6448" w:type="dxa"/>
+          </w:tcPr>
+          <w:p>
+            <w:proofErr w:type="spellStart"/>
+            <w:proofErr w:type="gramStart"/>
+            <w:r>
+              <w:t>Adaboost</w:t>
+            </w:r>
+            <w:proofErr w:type="spellEnd"/>
+            <w:r>
+              <w:t>(</w:t>
+            </w:r>
+            <w:proofErr w:type="gramEnd"/>
+            <w:r>
+              <w:t>Tuned Decision Trees, estimators=</w:t>
+            </w:r>
+            <w:r>
+              <w:t>250</w:t>
+            </w:r>
+            <w:r>
+              <w:t xml:space="preserve">, </w:t>
+            </w:r>
+            <w:proofErr w:type="spellStart"/>
+            <w:r>
+              <w:t>learning_rate</w:t>
+            </w:r>
+            <w:proofErr w:type="spellEnd"/>
+            <w:r>
+              <w:t>=0.01)</w:t>
+            </w:r>
+          </w:p>
+        </w:tc>
+        <w:tc>
+          <w:tcPr>
+            <w:tcW w:w="1258" w:type="dxa"/>
+          </w:tcPr>
+          <w:p>
+            <w:r>
+              <w:t>9</w:t>
+            </w:r>
+            <w:r>
+              <w:t>9</w:t>
+            </w:r>
+          </w:p>
+        </w:tc>
+        <w:tc>
+          <w:tcPr>
+            <w:tcW w:w="1020" w:type="dxa"/>
+          </w:tcPr>
+          <w:p>
+            <w:r>
+              <w:t>94</w:t>
+            </w:r>
+          </w:p>
+        </w:tc>
+        <w:tc>
+          <w:tcPr>
+            <w:tcW w:w="899" w:type="dxa"/>
+          </w:tcPr>
+          <w:p>
+            <w:r>
+              <w:t>~</w:t>
+            </w:r>
+            <w:r>
+              <w:t>16</w:t>
+            </w:r>
+            <w:bookmarkStart w:id="1" w:name="_GoBack"/>
+            <w:bookmarkEnd w:id="1"/>
+            <w:r>
+              <w:t>min</w:t>
+            </w:r>
+          </w:p>
+        </w:tc>
+      </w:tr>
+      <w:tr>
+        <w:tc>
+          <w:tcPr>
+            <w:tcW w:w="6448" w:type="dxa"/>
+          </w:tcPr>
+          <w:p>
+            <w:r>
+              <w:t xml:space="preserve">Default KNN </w:t>
+            </w:r>
+            <w:proofErr w:type="gramStart"/>
+            <w:r>
+              <w:t>classifier(</w:t>
+            </w:r>
+            <w:proofErr w:type="spellStart"/>
+            <w:proofErr w:type="gramEnd"/>
+            <w:r>
+              <w:t>n_neighbors</w:t>
+            </w:r>
+            <w:proofErr w:type="spellEnd"/>
+            <w:r>
+              <w:t xml:space="preserve"> =1)</w:t>
+            </w:r>
+          </w:p>
+        </w:tc>
+        <w:tc>
+          <w:tcPr>
+            <w:tcW w:w="1258" w:type="dxa"/>
+          </w:tcPr>
+          <w:p>
+            <w:r>
+              <w:t>93.3</w:t>
+            </w:r>
+          </w:p>
+        </w:tc>
+        <w:tc>
+          <w:tcPr>
+            <w:tcW w:w="1020" w:type="dxa"/>
+          </w:tcPr>
+          <w:p>
+            <w:r>
+              <w:t>91.3</w:t>
+            </w:r>
+          </w:p>
+        </w:tc>
+        <w:tc>
+          <w:tcPr>
+            <w:tcW w:w="899" w:type="dxa"/>
+          </w:tcPr>
+          <w:p>
+            <w:r>
+              <w:t>0.3s</w:t>
+            </w:r>
+          </w:p>
+        </w:tc>
+      </w:tr>
+      <w:tr>
+        <w:tc>
+          <w:tcPr>
+            <w:tcW w:w="6448" w:type="dxa"/>
+          </w:tcPr>
+          <w:p>
+            <w:r>
+              <w:t>Tuned KNN classifier (</w:t>
+            </w:r>
+            <w:proofErr w:type="spellStart"/>
+            <w:r>
+              <w:t>n_neighbors</w:t>
+            </w:r>
+            <w:proofErr w:type="spellEnd"/>
+            <w:r>
+              <w:t xml:space="preserve"> =</w:t>
+            </w:r>
+            <w:proofErr w:type="gramStart"/>
+            <w:r>
+              <w:t>5)(</w:t>
+            </w:r>
+            <w:proofErr w:type="gramEnd"/>
+            <w:r>
+              <w:t>no change in overall result)</w:t>
+            </w:r>
+          </w:p>
+        </w:tc>
+        <w:tc>
+          <w:tcPr>
+            <w:tcW w:w="1258" w:type="dxa"/>
+          </w:tcPr>
+          <w:p>
+            <w:r>
+              <w:t>93.3</w:t>
+            </w:r>
+          </w:p>
+        </w:tc>
+        <w:tc>
+          <w:tcPr>
+            <w:tcW w:w="1020" w:type="dxa"/>
+          </w:tcPr>
+          <w:p>
+            <w:r>
+              <w:t>91.3</w:t>
+            </w:r>
+          </w:p>
+        </w:tc>
+        <w:tc>
+          <w:tcPr>
+            <w:tcW w:w="899" w:type="dxa"/>
+          </w:tcPr>
+          <w:p>
+            <w:r>
+              <w:t>~</w:t>
+            </w:r>
+            <w:r>
+              <w:t>2</w:t>
+            </w:r>
+            <w:r>
+              <w:t>min</w:t>
+            </w:r>
+          </w:p>
+        </w:tc>
+      </w:tr>
+      <w:tr>
+        <w:tc>
+          <w:tcPr>
+            <w:tcW w:w="6448" w:type="dxa"/>
+          </w:tcPr>
+          <w:p>
+            <w:r>
+              <w:t>SVM Linear Kernel (gamma = 0.001, C=</w:t>
+            </w:r>
+            <w:proofErr w:type="gramStart"/>
+            <w:r>
+              <w:t>1)(</w:t>
+            </w:r>
+            <w:proofErr w:type="gramEnd"/>
+            <w:r>
+              <w:t>cross-validated)</w:t>
+            </w:r>
+          </w:p>
+        </w:tc>
+        <w:tc>
+          <w:tcPr>
+            <w:tcW w:w="1258" w:type="dxa"/>
+          </w:tcPr>
+          <w:p>
+            <w:r>
+              <w:t>100</w:t>
+            </w:r>
+          </w:p>
+        </w:tc>
+        <w:tc>
+          <w:tcPr>
+            <w:tcW w:w="1020" w:type="dxa"/>
+          </w:tcPr>
+          <w:p>
+            <w:r>
+              <w:t>9</w:t>
+            </w:r>
+            <w:r>
+              <w:t>6</w:t>
+            </w:r>
+            <w:r>
+              <w:t>.</w:t>
+            </w:r>
+            <w:r>
+              <w:t>02</w:t>
+            </w:r>
+          </w:p>
+        </w:tc>
+        <w:tc>
+          <w:tcPr>
+            <w:tcW w:w="899" w:type="dxa"/>
+          </w:tcPr>
+          <w:p>
+            <w:r>
+              <w:t>~</w:t>
+            </w:r>
+            <w:r>
+              <w:t>1</w:t>
+            </w:r>
+            <w:r>
+              <w:t>mins</w:t>
+            </w:r>
+          </w:p>
+        </w:tc>
+      </w:tr>
+      <w:tr>
+        <w:tc>
+          <w:tcPr>
+            <w:tcW w:w="6448" w:type="dxa"/>
+          </w:tcPr>
+          <w:p>
+            <w:pPr>
+              <w:tabs>
+                <w:tab w:val="left" w:pos="1048"/>
+              </w:tabs>
+            </w:pPr>
+            <w:r>
+              <w:t xml:space="preserve">SVM </w:t>
+            </w:r>
+            <w:proofErr w:type="spellStart"/>
+            <w:r>
+              <w:t>rbf</w:t>
+            </w:r>
+            <w:proofErr w:type="spellEnd"/>
+            <w:r>
+              <w:t xml:space="preserve"> Kernel (gamma=0.1, C=</w:t>
+            </w:r>
+            <w:proofErr w:type="gramStart"/>
+            <w:r>
+              <w:t>10)(</w:t>
+            </w:r>
+            <w:proofErr w:type="gramEnd"/>
+            <w:r>
+              <w:t>cross-validated)</w:t>
+            </w:r>
+          </w:p>
+        </w:tc>
+        <w:tc>
+          <w:tcPr>
+            <w:tcW w:w="1258" w:type="dxa"/>
+          </w:tcPr>
+          <w:p>
+            <w:r>
+              <w:t>100</w:t>
+            </w:r>
+          </w:p>
+        </w:tc>
+        <w:tc>
+          <w:tcPr>
+            <w:tcW w:w="1020" w:type="dxa"/>
+          </w:tcPr>
+          <w:p>
+            <w:r>
+              <w:t>96.9</w:t>
+            </w:r>
+          </w:p>
+        </w:tc>
+        <w:tc>
+          <w:tcPr>
+            <w:tcW w:w="899" w:type="dxa"/>
+          </w:tcPr>
+          <w:p>
+            <w:r>
+              <w:t>~4mins</w:t>
+            </w:r>
+          </w:p>
+        </w:tc>
+      </w:tr>
+      <w:tr>
+        <w:tc>
+          <w:tcPr>
+            <w:tcW w:w="6448" w:type="dxa"/>
+          </w:tcPr>
+          <w:p>
+            <w:r>
+              <w:t xml:space="preserve">Deep Neural </w:t>
+            </w:r>
+            <w:proofErr w:type="gramStart"/>
+            <w:r>
+              <w:t>Network( 3</w:t>
+            </w:r>
+            <w:proofErr w:type="gramEnd"/>
+            <w:r>
+              <w:t xml:space="preserve"> hidden layers with 100 nodes at each)</w:t>
+            </w:r>
+          </w:p>
+        </w:tc>
+        <w:tc>
+          <w:tcPr>
+            <w:tcW w:w="1258" w:type="dxa"/>
+          </w:tcPr>
+          <w:p>
+            <w:r>
+              <w:t>(100)</w:t>
+            </w:r>
+          </w:p>
+        </w:tc>
+        <w:tc>
+          <w:tcPr>
+            <w:tcW w:w="1020" w:type="dxa"/>
+          </w:tcPr>
+          <w:p>
+            <w:r>
+              <w:t>(96)</w:t>
+            </w:r>
+          </w:p>
+        </w:tc>
+        <w:tc>
+          <w:tcPr>
+            <w:tcW w:w="899" w:type="dxa"/>
+          </w:tcPr>
+          <w:p/>
+        </w:tc>
+      </w:tr>
+    </w:tbl>
+    <w:p>
+      <w:pPr>
+        <w:pBdr>
+          <w:bottom w:val="single" w:sz="6" w:space="1" w:color="auto"/>
+        </w:pBdr>
+        <w:jc w:val="center"/>
+        <w:rPr>
+          <w:b/>
+        </w:rPr>
+      </w:pPr>
+      <w:r>
+        <w:rPr>
+          <w:b/>
+        </w:rPr>
+        <w:t>Table: Brief overview of different experiments and corresponding results</w:t>
+      </w:r>
+    </w:p>
+    <w:p>
+      <w:pPr>
+        <w:rPr>
+          <w:b/>
+        </w:rPr>
+      </w:pPr>
+    </w:p>
+    <w:p>
+      <w:pPr>
+        <w:rPr>
+          <w:b/>
+        </w:rPr>
+      </w:pPr>
+    </w:p>
+    <w:p>
+      <w:pPr>
         <w:rPr>
           <w:b/>
         </w:rPr>
@@ -2861,7 +5731,7 @@
       <w:r>
         <w:t xml:space="preserve">[1] Blake, C. L. and C. J. Merz (1998). UCI repository of machine learning databases. Technical report, University of California, Department of Information and Computer Science, Irvine, CA. Available at </w:t>
       </w:r>
-      <w:hyperlink r:id="rId18" w:history="1">
+      <w:hyperlink r:id="rId26" w:history="1">
         <w:r>
           <w:rPr>
             <w:rStyle w:val="Hyperlink"/>
@@ -2871,14 +5741,76 @@
       </w:hyperlink>
     </w:p>
     <w:p>
+      <w:pPr>
+        <w:rPr>
+          <w:sz w:val="24"/>
+        </w:rPr>
+      </w:pPr>
       <w:r>
         <w:t xml:space="preserve">[2] </w:t>
       </w:r>
+      <w:r>
+        <w:t xml:space="preserve">M. </w:t>
+      </w:r>
+      <w:proofErr w:type="spellStart"/>
+      <w:r>
+        <w:t>Fanty</w:t>
+      </w:r>
+      <w:proofErr w:type="spellEnd"/>
+      <w:r>
+        <w:t xml:space="preserve"> and R. Cole (1998). UCI repository of machine learning databases. Technical report, University of California, Department of Information and Computer Science, Irvine, CA. Available at</w:t>
+      </w:r>
+      <w:r>
+        <w:t xml:space="preserve"> </w:t>
+      </w:r>
+      <w:hyperlink r:id="rId27" w:history="1">
+        <w:r>
+          <w:rPr>
+            <w:rStyle w:val="Hyperlink"/>
+            <w:sz w:val="24"/>
+          </w:rPr>
+          <w:t>http://archive.ics.uci.edu/ml/datasets/ISOLET</w:t>
+        </w:r>
+      </w:hyperlink>
+      <w:r>
+        <w:rPr>
+          <w:sz w:val="24"/>
+        </w:rPr>
+        <w:t xml:space="preserve"> </w:t>
+      </w:r>
+    </w:p>
+    <w:p>
+      <w:pPr>
+        <w:rPr>
+          <w:sz w:val="24"/>
+        </w:rPr>
+      </w:pPr>
+      <w:r>
+        <w:rPr>
+          <w:sz w:val="24"/>
+        </w:rPr>
+        <w:t xml:space="preserve">[3] Sci-kit Learn Library Website, </w:t>
+      </w:r>
+      <w:hyperlink r:id="rId28" w:history="1">
+        <w:r>
+          <w:rPr>
+            <w:rStyle w:val="Hyperlink"/>
+            <w:sz w:val="24"/>
+          </w:rPr>
+          <w:t>https://scikit-learn.org/stable/index.html</w:t>
+        </w:r>
+      </w:hyperlink>
+      <w:r>
+        <w:rPr>
+          <w:sz w:val="24"/>
+        </w:rPr>
+        <w:t xml:space="preserve"> </w:t>
+      </w:r>
     </w:p>
     <w:sectPr>
-      <w:headerReference w:type="default" r:id="rId19"/>
+      <w:headerReference w:type="default" r:id="rId29"/>
       <w:pgSz w:w="12240" w:h="15840"/>
-      <w:pgMar w:top="990" w:right="1080" w:bottom="990" w:left="1080" w:header="720" w:footer="720" w:gutter="0"/>
+      <w:pgMar w:top="808" w:right="1080" w:bottom="990" w:left="1080" w:header="720" w:footer="720" w:gutter="0"/>
       <w:cols w:space="720"/>
       <w:docGrid w:linePitch="360"/>
     </w:sectPr>
@@ -2945,13 +5877,19 @@
     <w:r>
       <w:t xml:space="preserve">Name: Zahiduzzaman Biswas </w:t>
     </w:r>
+  </w:p>
+  <w:p>
+    <w:pPr>
+      <w:pStyle w:val="Header"/>
+    </w:pPr>
     <w:r>
-      <w:tab/>
       <w:t>GTID: zbiswas3</w:t>
     </w:r>
     <w:r>
       <w:tab/>
-      <w:t>Assignment 1</w:t>
+    </w:r>
+    <w:r>
+      <w:tab/>
     </w:r>
   </w:p>
 </w:hdr>
@@ -2960,6 +5898,92 @@
 <file path=word/numbering.xml><?xml version="1.0" encoding="utf-8"?>
 <w:numbering xmlns:wpc="http://schemas.microsoft.com/office/word/2010/wordprocessingCanvas" xmlns:cx="http://schemas.microsoft.com/office/drawing/2014/chartex" xmlns:cx1="http://schemas.microsoft.com/office/drawing/2015/9/8/chartex" xmlns:cx2="http://schemas.microsoft.com/office/drawing/2015/10/21/chartex" xmlns:cx3="http://schemas.microsoft.com/office/drawing/2016/5/9/chartex" xmlns:cx4="http://schemas.microsoft.com/office/drawing/2016/5/10/chartex" xmlns:cx5="http://schemas.microsoft.com/office/drawing/2016/5/11/chartex" xmlns:cx6="http://schemas.microsoft.com/office/drawing/2016/5/12/chartex" xmlns:cx7="http://schemas.microsoft.com/office/drawing/2016/5/13/chartex" xmlns:cx8="http://schemas.microsoft.com/office/drawing/2016/5/14/chartex" xmlns:mc="http://schemas.openxmlformats.org/markup-compatibility/2006" xmlns:aink="http://schemas.microsoft.com/office/drawing/2016/ink" xmlns:am3d="http://schemas.microsoft.com/office/drawing/2017/model3d" xmlns:o="urn:schemas-microsoft-com:office:office" xmlns:r="http://schemas.openxmlformats.org/officeDocument/2006/relationships" xmlns:m="http://schemas.openxmlformats.org/officeDocument/2006/math" xmlns:v="urn:schemas-microsoft-com:vml" xmlns:wp14="http://schemas.microsoft.com/office/word/2010/wordprocessingDrawing" xmlns:wp="http://schemas.openxmlformats.org/drawingml/2006/wordprocessingDrawing" xmlns:w10="urn:schemas-microsoft-com:office:word" xmlns:w="http://schemas.openxmlformats.org/wordprocessingml/2006/main" xmlns:w14="http://schemas.microsoft.com/office/word/2010/wordml" xmlns:w15="http://schemas.microsoft.com/office/word/2012/wordml" xmlns:w16cid="http://schemas.microsoft.com/office/word/2016/wordml/cid" xmlns:w16se="http://schemas.microsoft.com/office/word/2015/wordml/symex" xmlns:wpg="http://schemas.microsoft.com/office/word/2010/wordprocessingGroup" xmlns:wpi="http://schemas.microsoft.com/office/word/2010/wordprocessingInk" xmlns:wne="http://schemas.microsoft.com/office/word/2006/wordml" xmlns:wps="http://schemas.microsoft.com/office/word/2010/wordprocessingShape" mc:Ignorable="w14 w15 w16se w16cid wp14">
   <w:abstractNum w:abstractNumId="0" w15:restartNumberingAfterBreak="0">
+    <w:nsid w:val="0C123132"/>
+    <w:multiLevelType w:val="hybridMultilevel"/>
+    <w:tmpl w:val="1AD81B28"/>
+    <w:lvl w:ilvl="0" w:tplc="0409000F">
+      <w:start w:val="1"/>
+      <w:numFmt w:val="decimal"/>
+      <w:lvlText w:val="%1."/>
+      <w:lvlJc w:val="left"/>
+      <w:pPr>
+        <w:ind w:left="720" w:hanging="360"/>
+      </w:pPr>
+    </w:lvl>
+    <w:lvl w:ilvl="1" w:tplc="04090019">
+      <w:start w:val="1"/>
+      <w:numFmt w:val="lowerLetter"/>
+      <w:lvlText w:val="%2."/>
+      <w:lvlJc w:val="left"/>
+      <w:pPr>
+        <w:ind w:left="1440" w:hanging="360"/>
+      </w:pPr>
+    </w:lvl>
+    <w:lvl w:ilvl="2" w:tplc="0409001B" w:tentative="1">
+      <w:start w:val="1"/>
+      <w:numFmt w:val="lowerRoman"/>
+      <w:lvlText w:val="%3."/>
+      <w:lvlJc w:val="right"/>
+      <w:pPr>
+        <w:ind w:left="2160" w:hanging="180"/>
+      </w:pPr>
+    </w:lvl>
+    <w:lvl w:ilvl="3" w:tplc="0409000F" w:tentative="1">
+      <w:start w:val="1"/>
+      <w:numFmt w:val="decimal"/>
+      <w:lvlText w:val="%4."/>
+      <w:lvlJc w:val="left"/>
+      <w:pPr>
+        <w:ind w:left="2880" w:hanging="360"/>
+      </w:pPr>
+    </w:lvl>
+    <w:lvl w:ilvl="4" w:tplc="04090019" w:tentative="1">
+      <w:start w:val="1"/>
+      <w:numFmt w:val="lowerLetter"/>
+      <w:lvlText w:val="%5."/>
+      <w:lvlJc w:val="left"/>
+      <w:pPr>
+        <w:ind w:left="3600" w:hanging="360"/>
+      </w:pPr>
+    </w:lvl>
+    <w:lvl w:ilvl="5" w:tplc="0409001B" w:tentative="1">
+      <w:start w:val="1"/>
+      <w:numFmt w:val="lowerRoman"/>
+      <w:lvlText w:val="%6."/>
+      <w:lvlJc w:val="right"/>
+      <w:pPr>
+        <w:ind w:left="4320" w:hanging="180"/>
+      </w:pPr>
+    </w:lvl>
+    <w:lvl w:ilvl="6" w:tplc="0409000F" w:tentative="1">
+      <w:start w:val="1"/>
+      <w:numFmt w:val="decimal"/>
+      <w:lvlText w:val="%7."/>
+      <w:lvlJc w:val="left"/>
+      <w:pPr>
+        <w:ind w:left="5040" w:hanging="360"/>
+      </w:pPr>
+    </w:lvl>
+    <w:lvl w:ilvl="7" w:tplc="04090019" w:tentative="1">
+      <w:start w:val="1"/>
+      <w:numFmt w:val="lowerLetter"/>
+      <w:lvlText w:val="%8."/>
+      <w:lvlJc w:val="left"/>
+      <w:pPr>
+        <w:ind w:left="5760" w:hanging="360"/>
+      </w:pPr>
+    </w:lvl>
+    <w:lvl w:ilvl="8" w:tplc="0409001B" w:tentative="1">
+      <w:start w:val="1"/>
+      <w:numFmt w:val="lowerRoman"/>
+      <w:lvlText w:val="%9."/>
+      <w:lvlJc w:val="right"/>
+      <w:pPr>
+        <w:ind w:left="6480" w:hanging="180"/>
+      </w:pPr>
+    </w:lvl>
+  </w:abstractNum>
+  <w:abstractNum w:abstractNumId="1" w15:restartNumberingAfterBreak="0">
     <w:nsid w:val="0CA55ACB"/>
     <w:multiLevelType w:val="multilevel"/>
     <w:tmpl w:val="2C7E5A4C"/>
@@ -3108,7 +6132,7 @@
       </w:rPr>
     </w:lvl>
   </w:abstractNum>
-  <w:abstractNum w:abstractNumId="1" w15:restartNumberingAfterBreak="0">
+  <w:abstractNum w:abstractNumId="2" w15:restartNumberingAfterBreak="0">
     <w:nsid w:val="1EF01900"/>
     <w:multiLevelType w:val="hybridMultilevel"/>
     <w:tmpl w:val="A84C18E2"/>
@@ -3197,10 +6221,10 @@
       </w:pPr>
     </w:lvl>
   </w:abstractNum>
-  <w:abstractNum w:abstractNumId="2" w15:restartNumberingAfterBreak="0">
+  <w:abstractNum w:abstractNumId="3" w15:restartNumberingAfterBreak="0">
     <w:nsid w:val="29346CC4"/>
     <w:multiLevelType w:val="hybridMultilevel"/>
-    <w:tmpl w:val="1C4CD27C"/>
+    <w:tmpl w:val="A6083566"/>
     <w:lvl w:ilvl="0" w:tplc="04090013">
       <w:start w:val="1"/>
       <w:numFmt w:val="upperRoman"/>
@@ -3283,7 +6307,7 @@
       </w:pPr>
     </w:lvl>
   </w:abstractNum>
-  <w:abstractNum w:abstractNumId="3" w15:restartNumberingAfterBreak="0">
+  <w:abstractNum w:abstractNumId="4" w15:restartNumberingAfterBreak="0">
     <w:nsid w:val="32AD5B11"/>
     <w:multiLevelType w:val="hybridMultilevel"/>
     <w:tmpl w:val="A3E872A4"/>
@@ -3369,7 +6393,93 @@
       </w:pPr>
     </w:lvl>
   </w:abstractNum>
-  <w:abstractNum w:abstractNumId="4" w15:restartNumberingAfterBreak="0">
+  <w:abstractNum w:abstractNumId="5" w15:restartNumberingAfterBreak="0">
+    <w:nsid w:val="376F69CF"/>
+    <w:multiLevelType w:val="hybridMultilevel"/>
+    <w:tmpl w:val="629086E4"/>
+    <w:lvl w:ilvl="0" w:tplc="04090013">
+      <w:start w:val="1"/>
+      <w:numFmt w:val="upperRoman"/>
+      <w:lvlText w:val="%1."/>
+      <w:lvlJc w:val="right"/>
+      <w:pPr>
+        <w:ind w:left="720" w:hanging="360"/>
+      </w:pPr>
+    </w:lvl>
+    <w:lvl w:ilvl="1" w:tplc="04090019" w:tentative="1">
+      <w:start w:val="1"/>
+      <w:numFmt w:val="lowerLetter"/>
+      <w:lvlText w:val="%2."/>
+      <w:lvlJc w:val="left"/>
+      <w:pPr>
+        <w:ind w:left="1440" w:hanging="360"/>
+      </w:pPr>
+    </w:lvl>
+    <w:lvl w:ilvl="2" w:tplc="0409001B" w:tentative="1">
+      <w:start w:val="1"/>
+      <w:numFmt w:val="lowerRoman"/>
+      <w:lvlText w:val="%3."/>
+      <w:lvlJc w:val="right"/>
+      <w:pPr>
+        <w:ind w:left="2160" w:hanging="180"/>
+      </w:pPr>
+    </w:lvl>
+    <w:lvl w:ilvl="3" w:tplc="0409000F" w:tentative="1">
+      <w:start w:val="1"/>
+      <w:numFmt w:val="decimal"/>
+      <w:lvlText w:val="%4."/>
+      <w:lvlJc w:val="left"/>
+      <w:pPr>
+        <w:ind w:left="2880" w:hanging="360"/>
+      </w:pPr>
+    </w:lvl>
+    <w:lvl w:ilvl="4" w:tplc="04090019" w:tentative="1">
+      <w:start w:val="1"/>
+      <w:numFmt w:val="lowerLetter"/>
+      <w:lvlText w:val="%5."/>
+      <w:lvlJc w:val="left"/>
+      <w:pPr>
+        <w:ind w:left="3600" w:hanging="360"/>
+      </w:pPr>
+    </w:lvl>
+    <w:lvl w:ilvl="5" w:tplc="0409001B" w:tentative="1">
+      <w:start w:val="1"/>
+      <w:numFmt w:val="lowerRoman"/>
+      <w:lvlText w:val="%6."/>
+      <w:lvlJc w:val="right"/>
+      <w:pPr>
+        <w:ind w:left="4320" w:hanging="180"/>
+      </w:pPr>
+    </w:lvl>
+    <w:lvl w:ilvl="6" w:tplc="0409000F" w:tentative="1">
+      <w:start w:val="1"/>
+      <w:numFmt w:val="decimal"/>
+      <w:lvlText w:val="%7."/>
+      <w:lvlJc w:val="left"/>
+      <w:pPr>
+        <w:ind w:left="5040" w:hanging="360"/>
+      </w:pPr>
+    </w:lvl>
+    <w:lvl w:ilvl="7" w:tplc="04090019" w:tentative="1">
+      <w:start w:val="1"/>
+      <w:numFmt w:val="lowerLetter"/>
+      <w:lvlText w:val="%8."/>
+      <w:lvlJc w:val="left"/>
+      <w:pPr>
+        <w:ind w:left="5760" w:hanging="360"/>
+      </w:pPr>
+    </w:lvl>
+    <w:lvl w:ilvl="8" w:tplc="0409001B" w:tentative="1">
+      <w:start w:val="1"/>
+      <w:numFmt w:val="lowerRoman"/>
+      <w:lvlText w:val="%9."/>
+      <w:lvlJc w:val="right"/>
+      <w:pPr>
+        <w:ind w:left="6480" w:hanging="180"/>
+      </w:pPr>
+    </w:lvl>
+  </w:abstractNum>
+  <w:abstractNum w:abstractNumId="6" w15:restartNumberingAfterBreak="0">
     <w:nsid w:val="510C7C31"/>
     <w:multiLevelType w:val="hybridMultilevel"/>
     <w:tmpl w:val="71404216"/>
@@ -3382,7 +6492,7 @@
         <w:ind w:left="720" w:hanging="360"/>
       </w:pPr>
     </w:lvl>
-    <w:lvl w:ilvl="1" w:tplc="04090019" w:tentative="1">
+    <w:lvl w:ilvl="1" w:tplc="04090019">
       <w:start w:val="1"/>
       <w:numFmt w:val="lowerLetter"/>
       <w:lvlText w:val="%2."/>
@@ -3391,7 +6501,7 @@
         <w:ind w:left="1440" w:hanging="360"/>
       </w:pPr>
     </w:lvl>
-    <w:lvl w:ilvl="2" w:tplc="0409001B" w:tentative="1">
+    <w:lvl w:ilvl="2" w:tplc="0409001B">
       <w:start w:val="1"/>
       <w:numFmt w:val="lowerRoman"/>
       <w:lvlText w:val="%3."/>
@@ -3455,7 +6565,7 @@
       </w:pPr>
     </w:lvl>
   </w:abstractNum>
-  <w:abstractNum w:abstractNumId="5" w15:restartNumberingAfterBreak="0">
+  <w:abstractNum w:abstractNumId="7" w15:restartNumberingAfterBreak="0">
     <w:nsid w:val="54EF1AF3"/>
     <w:multiLevelType w:val="multilevel"/>
     <w:tmpl w:val="2C7E5A4C"/>
@@ -3604,7 +6714,7 @@
       </w:rPr>
     </w:lvl>
   </w:abstractNum>
-  <w:abstractNum w:abstractNumId="6" w15:restartNumberingAfterBreak="0">
+  <w:abstractNum w:abstractNumId="8" w15:restartNumberingAfterBreak="0">
     <w:nsid w:val="5FAB5BC7"/>
     <w:multiLevelType w:val="hybridMultilevel"/>
     <w:tmpl w:val="88B4F038"/>
@@ -3691,25 +6801,31 @@
     </w:lvl>
   </w:abstractNum>
   <w:num w:numId="1">
-    <w:abstractNumId w:val="0"/>
+    <w:abstractNumId w:val="1"/>
   </w:num>
   <w:num w:numId="2">
+    <w:abstractNumId w:val="7"/>
+  </w:num>
+  <w:num w:numId="3">
+    <w:abstractNumId w:val="2"/>
+  </w:num>
+  <w:num w:numId="4">
+    <w:abstractNumId w:val="3"/>
+  </w:num>
+  <w:num w:numId="5">
+    <w:abstractNumId w:val="8"/>
+  </w:num>
+  <w:num w:numId="6">
+    <w:abstractNumId w:val="4"/>
+  </w:num>
+  <w:num w:numId="7">
+    <w:abstractNumId w:val="6"/>
+  </w:num>
+  <w:num w:numId="8">
     <w:abstractNumId w:val="5"/>
   </w:num>
-  <w:num w:numId="3">
-    <w:abstractNumId w:val="1"/>
-  </w:num>
-  <w:num w:numId="4">
-    <w:abstractNumId w:val="2"/>
-  </w:num>
-  <w:num w:numId="5">
-    <w:abstractNumId w:val="6"/>
-  </w:num>
-  <w:num w:numId="6">
-    <w:abstractNumId w:val="3"/>
-  </w:num>
-  <w:num w:numId="7">
-    <w:abstractNumId w:val="4"/>
+  <w:num w:numId="9">
+    <w:abstractNumId w:val="0"/>
   </w:num>
 </w:numbering>
 </file>

</xml_diff>